<commit_message>
aUpdate final exam help sheet
</commit_message>
<xml_diff>
--- a/exam help sheet.docx
+++ b/exam help sheet.docx
@@ -5376,25 +5376,25 @@
         <w:rPr>
           <w:rFonts w:ascii="Times New Roman" w:hAnsi="Times New Roman" w:cs="Times New Roman"/>
           <w:noProof/>
-          <w:sz w:val="20"/>
-          <w:szCs w:val="20"/>
+          <w:sz w:val="36"/>
+          <w:szCs w:val="36"/>
         </w:rPr>
         <w:lastRenderedPageBreak/>
         <mc:AlternateContent>
           <mc:Choice Requires="wps">
             <w:drawing>
-              <wp:anchor distT="0" distB="0" distL="114300" distR="114300" simplePos="0" relativeHeight="251664384" behindDoc="0" locked="0" layoutInCell="1" allowOverlap="1" wp14:anchorId="62C6BB36" wp14:editId="7241EF23">
+              <wp:anchor distT="0" distB="0" distL="114300" distR="114300" simplePos="0" relativeHeight="251666432" behindDoc="0" locked="0" layoutInCell="1" allowOverlap="1" wp14:anchorId="58B233D4" wp14:editId="1764533F">
                 <wp:simplePos x="0" y="0"/>
                 <wp:positionH relativeFrom="column">
                   <wp:posOffset>3771900</wp:posOffset>
                 </wp:positionH>
                 <wp:positionV relativeFrom="paragraph">
-                  <wp:posOffset>-114300</wp:posOffset>
+                  <wp:posOffset>2171700</wp:posOffset>
                 </wp:positionV>
-                <wp:extent cx="3314700" cy="2171700"/>
+                <wp:extent cx="3429000" cy="4000500"/>
                 <wp:effectExtent l="0" t="0" r="0" b="12700"/>
                 <wp:wrapSquare wrapText="bothSides"/>
-                <wp:docPr id="13" name="Text Box 13"/>
+                <wp:docPr id="15" name="Text Box 15"/>
                 <wp:cNvGraphicFramePr/>
                 <a:graphic xmlns:a="http://schemas.openxmlformats.org/drawingml/2006/main">
                   <a:graphicData uri="http://schemas.microsoft.com/office/word/2010/wordprocessingShape">
@@ -5403,7 +5403,7 @@
                       <wps:spPr>
                         <a:xfrm>
                           <a:off x="0" y="0"/>
-                          <a:ext cx="3314700" cy="2171700"/>
+                          <a:ext cx="3429000" cy="4000500"/>
                         </a:xfrm>
                         <a:prstGeom prst="rect">
                           <a:avLst/>
@@ -5449,18 +5449,42 @@
                                 <w:sz w:val="16"/>
                                 <w:szCs w:val="16"/>
                               </w:rPr>
-                              <w:t>Combining Images</w:t>
-                            </w:r>
-                          </w:p>
-                          <w:p>
-                            <w:pPr>
-                              <w:rPr>
-                                <w:sz w:val="16"/>
-                                <w:szCs w:val="16"/>
-                              </w:rPr>
-                            </w:pPr>
-                            <w:bookmarkStart w:id="0" w:name="_GoBack"/>
-                            <w:bookmarkEnd w:id="0"/>
+                              <w:t>Lucas-</w:t>
+                            </w:r>
+                            <w:proofErr w:type="spellStart"/>
+                            <w:r>
+                              <w:rPr>
+                                <w:b/>
+                                <w:sz w:val="16"/>
+                                <w:szCs w:val="16"/>
+                              </w:rPr>
+                              <w:t>Kanade</w:t>
+                            </w:r>
+                            <w:proofErr w:type="spellEnd"/>
+                            <w:r>
+                              <w:rPr>
+                                <w:b/>
+                                <w:sz w:val="16"/>
+                                <w:szCs w:val="16"/>
+                              </w:rPr>
+                              <w:t xml:space="preserve"> </w:t>
+                            </w:r>
+                            <w:r>
+                              <w:rPr>
+                                <w:sz w:val="16"/>
+                                <w:szCs w:val="16"/>
+                              </w:rPr>
+                              <w:t>(Sparse Optical Flow)</w:t>
+                            </w:r>
+                          </w:p>
+                          <w:p>
+                            <w:pPr>
+                              <w:rPr>
+                                <w:b/>
+                                <w:sz w:val="16"/>
+                                <w:szCs w:val="16"/>
+                              </w:rPr>
+                            </w:pPr>
                           </w:p>
                         </w:txbxContent>
                       </wps:txbx>
@@ -5478,7 +5502,7 @@
           </mc:Choice>
           <mc:Fallback>
             <w:pict>
-              <v:shape id="Text Box 13" o:spid="_x0000_s1030" type="#_x0000_t202" style="position:absolute;margin-left:297pt;margin-top:-8.95pt;width:261pt;height:171pt;z-index:251664384;visibility:visible;mso-wrap-style:square;mso-wrap-distance-left:9pt;mso-wrap-distance-top:0;mso-wrap-distance-right:9pt;mso-wrap-distance-bottom:0;mso-position-horizontal:absolute;mso-position-horizontal-relative:text;mso-position-vertical:absolute;mso-position-vertical-relative:text;v-text-anchor:top" o:gfxdata="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" filled="f" stroked="f">
+              <v:shape id="Text Box 15" o:spid="_x0000_s1030" type="#_x0000_t202" style="position:absolute;margin-left:297pt;margin-top:171pt;width:270pt;height:315pt;z-index:251666432;visibility:visible;mso-wrap-style:square;mso-wrap-distance-left:9pt;mso-wrap-distance-top:0;mso-wrap-distance-right:9pt;mso-wrap-distance-bottom:0;mso-position-horizontal:absolute;mso-position-horizontal-relative:text;mso-position-vertical:absolute;mso-position-vertical-relative:text;v-text-anchor:top" o:gfxdata="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" filled="f" stroked="f">
                 <v:textbox>
                   <w:txbxContent>
                     <w:p>
@@ -5495,18 +5519,1881 @@
                           <w:sz w:val="16"/>
                           <w:szCs w:val="16"/>
                         </w:rPr>
-                        <w:t>Combining Images</w:t>
-                      </w:r>
-                    </w:p>
-                    <w:p>
-                      <w:pPr>
-                        <w:rPr>
-                          <w:sz w:val="16"/>
-                          <w:szCs w:val="16"/>
-                        </w:rPr>
-                      </w:pPr>
+                        <w:t>Lucas-</w:t>
+                      </w:r>
+                      <w:proofErr w:type="spellStart"/>
+                      <w:r>
+                        <w:rPr>
+                          <w:b/>
+                          <w:sz w:val="16"/>
+                          <w:szCs w:val="16"/>
+                        </w:rPr>
+                        <w:t>Kanade</w:t>
+                      </w:r>
+                      <w:proofErr w:type="spellEnd"/>
+                      <w:r>
+                        <w:rPr>
+                          <w:b/>
+                          <w:sz w:val="16"/>
+                          <w:szCs w:val="16"/>
+                        </w:rPr>
+                        <w:t xml:space="preserve"> </w:t>
+                      </w:r>
+                      <w:r>
+                        <w:rPr>
+                          <w:sz w:val="16"/>
+                          <w:szCs w:val="16"/>
+                        </w:rPr>
+                        <w:t>(Sparse Optical Flow)</w:t>
+                      </w:r>
+                    </w:p>
+                    <w:p>
+                      <w:pPr>
+                        <w:rPr>
+                          <w:b/>
+                          <w:sz w:val="16"/>
+                          <w:szCs w:val="16"/>
+                        </w:rPr>
+                      </w:pPr>
+                    </w:p>
+                  </w:txbxContent>
+                </v:textbox>
+                <w10:wrap type="square"/>
+              </v:shape>
+            </w:pict>
+          </mc:Fallback>
+        </mc:AlternateContent>
+      </w:r>
+      <w:r>
+        <w:rPr>
+          <w:rFonts w:ascii="Times New Roman" w:hAnsi="Times New Roman" w:cs="Times New Roman"/>
+          <w:noProof/>
+          <w:sz w:val="36"/>
+          <w:szCs w:val="36"/>
+        </w:rPr>
+        <mc:AlternateContent>
+          <mc:Choice Requires="wps">
+            <w:drawing>
+              <wp:anchor distT="0" distB="0" distL="114300" distR="114300" simplePos="0" relativeHeight="251665408" behindDoc="0" locked="0" layoutInCell="1" allowOverlap="1" wp14:anchorId="5A2DD16D" wp14:editId="2E873CFE">
+                <wp:simplePos x="0" y="0"/>
+                <wp:positionH relativeFrom="column">
+                  <wp:posOffset>0</wp:posOffset>
+                </wp:positionH>
+                <wp:positionV relativeFrom="paragraph">
+                  <wp:posOffset>2286000</wp:posOffset>
+                </wp:positionV>
+                <wp:extent cx="3657600" cy="3086100"/>
+                <wp:effectExtent l="0" t="0" r="0" b="12700"/>
+                <wp:wrapSquare wrapText="bothSides"/>
+                <wp:docPr id="14" name="Text Box 14"/>
+                <wp:cNvGraphicFramePr/>
+                <a:graphic xmlns:a="http://schemas.openxmlformats.org/drawingml/2006/main">
+                  <a:graphicData uri="http://schemas.microsoft.com/office/word/2010/wordprocessingShape">
+                    <wps:wsp>
+                      <wps:cNvSpPr txBox="1"/>
+                      <wps:spPr>
+                        <a:xfrm>
+                          <a:off x="0" y="0"/>
+                          <a:ext cx="3657600" cy="3086100"/>
+                        </a:xfrm>
+                        <a:prstGeom prst="rect">
+                          <a:avLst/>
+                        </a:prstGeom>
+                        <a:noFill/>
+                        <a:ln>
+                          <a:noFill/>
+                        </a:ln>
+                        <a:effectLst/>
+                        <a:extLst>
+                          <a:ext uri="{C572A759-6A51-4108-AA02-DFA0A04FC94B}">
+                            <ma14:wrappingTextBoxFlag xmlns:ma14="http://schemas.microsoft.com/office/mac/drawingml/2011/main"/>
+                          </a:ext>
+                        </a:extLst>
+                      </wps:spPr>
+                      <wps:style>
+                        <a:lnRef idx="0">
+                          <a:schemeClr val="accent1"/>
+                        </a:lnRef>
+                        <a:fillRef idx="0">
+                          <a:schemeClr val="accent1"/>
+                        </a:fillRef>
+                        <a:effectRef idx="0">
+                          <a:schemeClr val="accent1"/>
+                        </a:effectRef>
+                        <a:fontRef idx="minor">
+                          <a:schemeClr val="dk1"/>
+                        </a:fontRef>
+                      </wps:style>
+                      <wps:txbx>
+                        <w:txbxContent>
+                          <w:p>
+                            <w:pPr>
+                              <w:rPr>
+                                <w:sz w:val="16"/>
+                                <w:szCs w:val="16"/>
+                              </w:rPr>
+                            </w:pPr>
+                            <w:r>
+                              <w:rPr>
+                                <w:b/>
+                                <w:sz w:val="16"/>
+                                <w:szCs w:val="16"/>
+                              </w:rPr>
+                              <w:t>Types of Tracking</w:t>
+                            </w:r>
+                            <w:r>
+                              <w:rPr>
+                                <w:b/>
+                                <w:sz w:val="16"/>
+                                <w:szCs w:val="16"/>
+                              </w:rPr>
+                              <w:t>:</w:t>
+                            </w:r>
+                            <w:r>
+                              <w:rPr>
+                                <w:sz w:val="16"/>
+                                <w:szCs w:val="16"/>
+                              </w:rPr>
+                              <w:t xml:space="preserve"> Tracking by detection, Optical Flow/Dense scene motion, Contour Tracking, Multi-target tracking</w:t>
+                            </w:r>
+                          </w:p>
+                          <w:p>
+                            <w:pPr>
+                              <w:rPr>
+                                <w:b/>
+                                <w:sz w:val="16"/>
+                                <w:szCs w:val="16"/>
+                              </w:rPr>
+                            </w:pPr>
+                          </w:p>
+                          <w:p>
+                            <w:pPr>
+                              <w:rPr>
+                                <w:b/>
+                                <w:sz w:val="16"/>
+                                <w:szCs w:val="16"/>
+                              </w:rPr>
+                            </w:pPr>
+                            <w:r>
+                              <w:rPr>
+                                <w:b/>
+                                <w:sz w:val="16"/>
+                                <w:szCs w:val="16"/>
+                              </w:rPr>
+                              <w:t>Template Tracking</w:t>
+                            </w:r>
+                          </w:p>
+                          <w:p>
+                            <w:pPr>
+                              <w:rPr>
+                                <w:sz w:val="16"/>
+                                <w:szCs w:val="16"/>
+                              </w:rPr>
+                            </w:pPr>
+                            <w:r>
+                              <w:rPr>
+                                <w:sz w:val="16"/>
+                                <w:szCs w:val="16"/>
+                              </w:rPr>
+                              <w:t xml:space="preserve">• </w:t>
+                            </w:r>
+                            <w:proofErr w:type="gramStart"/>
+                            <w:r>
+                              <w:rPr>
+                                <w:sz w:val="16"/>
+                                <w:szCs w:val="16"/>
+                              </w:rPr>
+                              <w:t>Given</w:t>
+                            </w:r>
+                            <w:proofErr w:type="gramEnd"/>
+                            <w:r>
+                              <w:rPr>
+                                <w:sz w:val="16"/>
+                                <w:szCs w:val="16"/>
+                              </w:rPr>
+                              <w:t>: small image patch of something we’re looking for</w:t>
+                            </w:r>
+                          </w:p>
+                          <w:p>
+                            <w:pPr>
+                              <w:rPr>
+                                <w:sz w:val="16"/>
+                                <w:szCs w:val="16"/>
+                              </w:rPr>
+                            </w:pPr>
+                            <w:r>
+                              <w:rPr>
+                                <w:sz w:val="16"/>
+                                <w:szCs w:val="16"/>
+                              </w:rPr>
+                              <w:t>• Goal: Find the best-match location in the new image</w:t>
+                            </w:r>
+                          </w:p>
+                          <w:p>
+                            <w:pPr>
+                              <w:rPr>
+                                <w:sz w:val="16"/>
+                                <w:szCs w:val="16"/>
+                              </w:rPr>
+                            </w:pPr>
+                            <w:r>
+                              <w:rPr>
+                                <w:sz w:val="16"/>
+                                <w:szCs w:val="16"/>
+                              </w:rPr>
+                              <w:t xml:space="preserve">• </w:t>
+                            </w:r>
+                            <w:proofErr w:type="gramStart"/>
+                            <w:r>
+                              <w:rPr>
+                                <w:sz w:val="16"/>
+                                <w:szCs w:val="16"/>
+                              </w:rPr>
+                              <w:t>How</w:t>
+                            </w:r>
+                            <w:proofErr w:type="gramEnd"/>
+                            <w:r>
+                              <w:rPr>
+                                <w:sz w:val="16"/>
+                                <w:szCs w:val="16"/>
+                              </w:rPr>
+                              <w:t>: Search in a small window around its previous location</w:t>
+                            </w:r>
+                          </w:p>
+                          <w:p>
+                            <w:pPr>
+                              <w:rPr>
+                                <w:sz w:val="16"/>
+                                <w:szCs w:val="16"/>
+                              </w:rPr>
+                            </w:pPr>
+                            <w:r>
+                              <w:rPr>
+                                <w:sz w:val="16"/>
+                                <w:szCs w:val="16"/>
+                              </w:rPr>
+                              <w:t>• How to compute a matching score?</w:t>
+                            </w:r>
+                          </w:p>
+                          <w:p>
+                            <w:pPr>
+                              <w:rPr>
+                                <w:sz w:val="16"/>
+                                <w:szCs w:val="16"/>
+                              </w:rPr>
+                            </w:pPr>
+                            <w:r>
+                              <w:rPr>
+                                <w:sz w:val="16"/>
+                                <w:szCs w:val="16"/>
+                              </w:rPr>
+                              <w:t>• Normalized Correlation Coefficient</w:t>
+                            </w:r>
+                            <w:bookmarkStart w:id="0" w:name="_GoBack"/>
+                            <w:bookmarkEnd w:id="0"/>
+                          </w:p>
+                          <w:p>
+                            <w:pPr>
+                              <w:rPr>
+                                <w:sz w:val="16"/>
+                                <w:szCs w:val="16"/>
+                              </w:rPr>
+                            </w:pPr>
+                            <w:r>
+                              <w:rPr>
+                                <w:sz w:val="16"/>
+                                <w:szCs w:val="16"/>
+                              </w:rPr>
+                              <w:t xml:space="preserve">• </w:t>
+                            </w:r>
+                            <w:proofErr w:type="gramStart"/>
+                            <w:r>
+                              <w:rPr>
+                                <w:sz w:val="16"/>
+                                <w:szCs w:val="16"/>
+                              </w:rPr>
+                              <w:t>Given</w:t>
+                            </w:r>
+                            <w:proofErr w:type="gramEnd"/>
+                            <w:r>
+                              <w:rPr>
+                                <w:sz w:val="16"/>
+                                <w:szCs w:val="16"/>
+                              </w:rPr>
+                              <w:t>: template, initial location x0</w:t>
+                            </w:r>
+                          </w:p>
+                          <w:p>
+                            <w:pPr>
+                              <w:rPr>
+                                <w:sz w:val="16"/>
+                                <w:szCs w:val="16"/>
+                              </w:rPr>
+                            </w:pPr>
+                            <w:r>
+                              <w:rPr>
+                                <w:sz w:val="16"/>
+                                <w:szCs w:val="16"/>
+                              </w:rPr>
+                              <w:t xml:space="preserve">• </w:t>
+                            </w:r>
+                            <w:proofErr w:type="gramStart"/>
+                            <w:r>
+                              <w:rPr>
+                                <w:sz w:val="16"/>
+                                <w:szCs w:val="16"/>
+                              </w:rPr>
+                              <w:t>For</w:t>
+                            </w:r>
+                            <w:proofErr w:type="gramEnd"/>
+                            <w:r>
+                              <w:rPr>
+                                <w:sz w:val="16"/>
+                                <w:szCs w:val="16"/>
+                              </w:rPr>
+                              <w:t xml:space="preserve"> each image, t=1:N</w:t>
+                            </w:r>
+                          </w:p>
+                          <w:p>
+                            <w:pPr>
+                              <w:rPr>
+                                <w:sz w:val="16"/>
+                                <w:szCs w:val="16"/>
+                              </w:rPr>
+                            </w:pPr>
+                            <w:r>
+                              <w:rPr>
+                                <w:sz w:val="16"/>
+                                <w:szCs w:val="16"/>
+                              </w:rPr>
+                              <w:t xml:space="preserve">  – Search in a small window around x_{t-1}</w:t>
+                            </w:r>
+                          </w:p>
+                          <w:p>
+                            <w:pPr>
+                              <w:rPr>
+                                <w:sz w:val="16"/>
+                                <w:szCs w:val="16"/>
+                              </w:rPr>
+                            </w:pPr>
+                            <w:r>
+                              <w:rPr>
+                                <w:sz w:val="16"/>
+                                <w:szCs w:val="16"/>
+                              </w:rPr>
+                              <w:t xml:space="preserve">  – </w:t>
+                            </w:r>
+                            <w:proofErr w:type="spellStart"/>
+                            <w:proofErr w:type="gramStart"/>
+                            <w:r>
+                              <w:rPr>
+                                <w:sz w:val="16"/>
+                                <w:szCs w:val="16"/>
+                              </w:rPr>
+                              <w:t>x</w:t>
+                            </w:r>
+                            <w:proofErr w:type="gramEnd"/>
+                            <w:r>
+                              <w:rPr>
+                                <w:sz w:val="16"/>
+                                <w:szCs w:val="16"/>
+                              </w:rPr>
+                              <w:t>_t</w:t>
+                            </w:r>
+                            <w:proofErr w:type="spellEnd"/>
+                            <w:r>
+                              <w:rPr>
+                                <w:sz w:val="16"/>
+                                <w:szCs w:val="16"/>
+                              </w:rPr>
+                              <w:t xml:space="preserve"> is location with highest NCC score</w:t>
+                            </w:r>
+                          </w:p>
+                          <w:p>
+                            <w:pPr>
+                              <w:rPr>
+                                <w:sz w:val="16"/>
+                                <w:szCs w:val="16"/>
+                              </w:rPr>
+                            </w:pPr>
+                            <w:r>
+                              <w:rPr>
+                                <w:sz w:val="16"/>
+                                <w:szCs w:val="16"/>
+                              </w:rPr>
+                              <w:t>• Challenges:</w:t>
+                            </w:r>
+                          </w:p>
+                          <w:p>
+                            <w:pPr>
+                              <w:rPr>
+                                <w:sz w:val="16"/>
+                                <w:szCs w:val="16"/>
+                              </w:rPr>
+                            </w:pPr>
+                            <w:r>
+                              <w:rPr>
+                                <w:sz w:val="16"/>
+                                <w:szCs w:val="16"/>
+                              </w:rPr>
+                              <w:t xml:space="preserve">  – Computational Cost</w:t>
+                            </w:r>
+                          </w:p>
+                          <w:p>
+                            <w:pPr>
+                              <w:rPr>
+                                <w:sz w:val="16"/>
+                                <w:szCs w:val="16"/>
+                              </w:rPr>
+                            </w:pPr>
+                            <w:r>
+                              <w:rPr>
+                                <w:sz w:val="16"/>
+                                <w:szCs w:val="16"/>
+                              </w:rPr>
+                              <w:t xml:space="preserve">  – Getting lost / Drift</w:t>
+                            </w:r>
+                          </w:p>
+                          <w:p>
+                            <w:pPr>
+                              <w:rPr>
+                                <w:sz w:val="16"/>
+                                <w:szCs w:val="16"/>
+                              </w:rPr>
+                            </w:pPr>
+                            <w:r>
+                              <w:rPr>
+                                <w:sz w:val="16"/>
+                                <w:szCs w:val="16"/>
+                              </w:rPr>
+                              <w:t xml:space="preserve">  – Non-translational motion (e.g</w:t>
+                            </w:r>
+                            <w:proofErr w:type="gramStart"/>
+                            <w:r>
+                              <w:rPr>
+                                <w:sz w:val="16"/>
+                                <w:szCs w:val="16"/>
+                              </w:rPr>
+                              <w:t>.  rotation</w:t>
+                            </w:r>
+                            <w:proofErr w:type="gramEnd"/>
+                            <w:r>
+                              <w:rPr>
+                                <w:sz w:val="16"/>
+                                <w:szCs w:val="16"/>
+                              </w:rPr>
+                              <w:t>)</w:t>
+                            </w:r>
+                          </w:p>
+                          <w:p>
+                            <w:pPr>
+                              <w:rPr>
+                                <w:sz w:val="16"/>
+                                <w:szCs w:val="16"/>
+                              </w:rPr>
+                            </w:pPr>
+                            <w:r>
+                              <w:rPr>
+                                <w:sz w:val="16"/>
+                                <w:szCs w:val="16"/>
+                              </w:rPr>
+                              <w:t xml:space="preserve">  – Non-rigid motion (articulation of hand)</w:t>
+                            </w:r>
+                          </w:p>
+                          <w:p>
+                            <w:pPr>
+                              <w:rPr>
+                                <w:sz w:val="16"/>
+                                <w:szCs w:val="16"/>
+                              </w:rPr>
+                            </w:pPr>
+                            <w:r>
+                              <w:rPr>
+                                <w:sz w:val="16"/>
+                                <w:szCs w:val="16"/>
+                              </w:rPr>
+                              <w:t xml:space="preserve">  – </w:t>
+                            </w:r>
+                            <w:proofErr w:type="spellStart"/>
+                            <w:proofErr w:type="gramStart"/>
+                            <w:r>
+                              <w:rPr>
+                                <w:sz w:val="16"/>
+                                <w:szCs w:val="16"/>
+                              </w:rPr>
+                              <w:t>tiD</w:t>
+                            </w:r>
+                            <w:proofErr w:type="spellEnd"/>
+                            <w:proofErr w:type="gramEnd"/>
+                            <w:r>
+                              <w:rPr>
+                                <w:sz w:val="16"/>
+                                <w:szCs w:val="16"/>
+                              </w:rPr>
+                              <w:t xml:space="preserve"> motion</w:t>
+                            </w:r>
+                          </w:p>
+                          <w:p>
+                            <w:pPr>
+                              <w:rPr>
+                                <w:sz w:val="16"/>
+                                <w:szCs w:val="16"/>
+                              </w:rPr>
+                            </w:pPr>
+                            <w:r>
+                              <w:rPr>
+                                <w:sz w:val="16"/>
+                                <w:szCs w:val="16"/>
+                              </w:rPr>
+                              <w:t xml:space="preserve">  – Changing appearance of real object</w:t>
+                            </w:r>
+                          </w:p>
+                          <w:p>
+                            <w:pPr>
+                              <w:rPr>
+                                <w:sz w:val="16"/>
+                                <w:szCs w:val="16"/>
+                              </w:rPr>
+                            </w:pPr>
+                            <w:r>
+                              <w:rPr>
+                                <w:sz w:val="16"/>
+                                <w:szCs w:val="16"/>
+                              </w:rPr>
+                              <w:t xml:space="preserve">• </w:t>
+                            </w:r>
+                            <w:proofErr w:type="gramStart"/>
+                            <w:r>
+                              <w:rPr>
+                                <w:sz w:val="16"/>
+                                <w:szCs w:val="16"/>
+                              </w:rPr>
+                              <w:t>What</w:t>
+                            </w:r>
+                            <w:proofErr w:type="gramEnd"/>
+                            <w:r>
+                              <w:rPr>
+                                <w:sz w:val="16"/>
+                                <w:szCs w:val="16"/>
+                              </w:rPr>
+                              <w:t xml:space="preserve"> are the benefits/</w:t>
+                            </w:r>
+                            <w:r>
+                              <w:rPr>
+                                <w:sz w:val="16"/>
+                                <w:szCs w:val="16"/>
+                              </w:rPr>
+                              <w:t>down</w:t>
+                            </w:r>
+                            <w:r>
+                              <w:rPr>
+                                <w:sz w:val="16"/>
+                                <w:szCs w:val="16"/>
+                              </w:rPr>
+                              <w:t>sides of using larger templates/</w:t>
+                            </w:r>
+                            <w:r>
+                              <w:rPr>
+                                <w:sz w:val="16"/>
+                                <w:szCs w:val="16"/>
+                              </w:rPr>
+                              <w:t>search windows?</w:t>
+                            </w:r>
+                          </w:p>
+                          <w:p>
+                            <w:pPr>
+                              <w:rPr>
+                                <w:sz w:val="16"/>
+                                <w:szCs w:val="16"/>
+                              </w:rPr>
+                            </w:pPr>
+                            <w:r>
+                              <w:rPr>
+                                <w:sz w:val="16"/>
+                                <w:szCs w:val="16"/>
+                              </w:rPr>
+                              <w:t>• Why is rotation and scaling problematic for a template tracker?</w:t>
+                            </w:r>
+                          </w:p>
+                          <w:p>
+                            <w:pPr>
+                              <w:rPr>
+                                <w:sz w:val="16"/>
+                                <w:szCs w:val="16"/>
+                              </w:rPr>
+                            </w:pPr>
+                            <w:r>
+                              <w:rPr>
+                                <w:sz w:val="16"/>
+                                <w:szCs w:val="16"/>
+                              </w:rPr>
+                              <w:t xml:space="preserve">• </w:t>
+                            </w:r>
+                            <w:proofErr w:type="gramStart"/>
+                            <w:r>
+                              <w:rPr>
+                                <w:sz w:val="16"/>
+                                <w:szCs w:val="16"/>
+                              </w:rPr>
+                              <w:t>If</w:t>
+                            </w:r>
+                            <w:proofErr w:type="gramEnd"/>
+                            <w:r>
+                              <w:rPr>
+                                <w:sz w:val="16"/>
+                                <w:szCs w:val="16"/>
+                              </w:rPr>
+                              <w:t xml:space="preserve"> we update the template as we track, what problems do we solve</w:t>
+                            </w:r>
+                            <w:r>
+                              <w:rPr>
+                                <w:sz w:val="16"/>
+                                <w:szCs w:val="16"/>
+                              </w:rPr>
+                              <w:t xml:space="preserve"> or create? </w:t>
+                            </w:r>
+                          </w:p>
+                          <w:p>
+                            <w:pPr>
+                              <w:rPr>
+                                <w:sz w:val="16"/>
+                                <w:szCs w:val="16"/>
+                              </w:rPr>
+                            </w:pPr>
+                            <w:r>
+                              <w:rPr>
+                                <w:sz w:val="16"/>
+                                <w:szCs w:val="16"/>
+                              </w:rPr>
+                              <w:t xml:space="preserve">• </w:t>
+                            </w:r>
+                            <w:proofErr w:type="gramStart"/>
+                            <w:r>
+                              <w:rPr>
+                                <w:sz w:val="16"/>
+                                <w:szCs w:val="16"/>
+                              </w:rPr>
+                              <w:t>How</w:t>
+                            </w:r>
+                            <w:proofErr w:type="gramEnd"/>
+                            <w:r>
+                              <w:rPr>
+                                <w:sz w:val="16"/>
+                                <w:szCs w:val="16"/>
+                              </w:rPr>
+                              <w:t xml:space="preserve"> could we benefit from using a constellation of smaller templates instead of one big one?</w:t>
+                            </w:r>
+                          </w:p>
+                        </w:txbxContent>
+                      </wps:txbx>
+                      <wps:bodyPr rot="0" spcFirstLastPara="0" vertOverflow="overflow" horzOverflow="overflow" vert="horz" wrap="square" lIns="91440" tIns="45720" rIns="91440" bIns="45720" numCol="1" spcCol="0" rtlCol="0" fromWordArt="0" anchor="t" anchorCtr="0" forceAA="0" compatLnSpc="1">
+                        <a:prstTxWarp prst="textNoShape">
+                          <a:avLst/>
+                        </a:prstTxWarp>
+                        <a:noAutofit/>
+                      </wps:bodyPr>
+                    </wps:wsp>
+                  </a:graphicData>
+                </a:graphic>
+                <wp14:sizeRelH relativeFrom="margin">
+                  <wp14:pctWidth>0</wp14:pctWidth>
+                </wp14:sizeRelH>
+                <wp14:sizeRelV relativeFrom="margin">
+                  <wp14:pctHeight>0</wp14:pctHeight>
+                </wp14:sizeRelV>
+              </wp:anchor>
+            </w:drawing>
+          </mc:Choice>
+          <mc:Fallback>
+            <w:pict>
+              <v:shape id="Text Box 14" o:spid="_x0000_s1031" type="#_x0000_t202" style="position:absolute;margin-left:0;margin-top:180pt;width:4in;height:243pt;z-index:251665408;visibility:visible;mso-wrap-style:square;mso-width-percent:0;mso-height-percent:0;mso-wrap-distance-left:9pt;mso-wrap-distance-top:0;mso-wrap-distance-right:9pt;mso-wrap-distance-bottom:0;mso-position-horizontal:absolute;mso-position-horizontal-relative:text;mso-position-vertical:absolute;mso-position-vertical-relative:text;mso-width-percent:0;mso-height-percent:0;mso-width-relative:margin;mso-height-relative:margin;v-text-anchor:top" o:gfxdata="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" filled="f" stroked="f">
+                <v:textbox>
+                  <w:txbxContent>
+                    <w:p>
+                      <w:pPr>
+                        <w:rPr>
+                          <w:sz w:val="16"/>
+                          <w:szCs w:val="16"/>
+                        </w:rPr>
+                      </w:pPr>
+                      <w:r>
+                        <w:rPr>
+                          <w:b/>
+                          <w:sz w:val="16"/>
+                          <w:szCs w:val="16"/>
+                        </w:rPr>
+                        <w:t>Types of Tracking</w:t>
+                      </w:r>
+                      <w:r>
+                        <w:rPr>
+                          <w:b/>
+                          <w:sz w:val="16"/>
+                          <w:szCs w:val="16"/>
+                        </w:rPr>
+                        <w:t>:</w:t>
+                      </w:r>
+                      <w:r>
+                        <w:rPr>
+                          <w:sz w:val="16"/>
+                          <w:szCs w:val="16"/>
+                        </w:rPr>
+                        <w:t xml:space="preserve"> Tracking by detection, Optical Flow/Dense scene motion, Contour Tracking, Multi-target tracking</w:t>
+                      </w:r>
+                    </w:p>
+                    <w:p>
+                      <w:pPr>
+                        <w:rPr>
+                          <w:b/>
+                          <w:sz w:val="16"/>
+                          <w:szCs w:val="16"/>
+                        </w:rPr>
+                      </w:pPr>
+                    </w:p>
+                    <w:p>
+                      <w:pPr>
+                        <w:rPr>
+                          <w:b/>
+                          <w:sz w:val="16"/>
+                          <w:szCs w:val="16"/>
+                        </w:rPr>
+                      </w:pPr>
+                      <w:r>
+                        <w:rPr>
+                          <w:b/>
+                          <w:sz w:val="16"/>
+                          <w:szCs w:val="16"/>
+                        </w:rPr>
+                        <w:t>Template Tracking</w:t>
+                      </w:r>
+                    </w:p>
+                    <w:p>
+                      <w:pPr>
+                        <w:rPr>
+                          <w:sz w:val="16"/>
+                          <w:szCs w:val="16"/>
+                        </w:rPr>
+                      </w:pPr>
+                      <w:r>
+                        <w:rPr>
+                          <w:sz w:val="16"/>
+                          <w:szCs w:val="16"/>
+                        </w:rPr>
+                        <w:t xml:space="preserve">• </w:t>
+                      </w:r>
+                      <w:proofErr w:type="gramStart"/>
+                      <w:r>
+                        <w:rPr>
+                          <w:sz w:val="16"/>
+                          <w:szCs w:val="16"/>
+                        </w:rPr>
+                        <w:t>Given</w:t>
+                      </w:r>
+                      <w:proofErr w:type="gramEnd"/>
+                      <w:r>
+                        <w:rPr>
+                          <w:sz w:val="16"/>
+                          <w:szCs w:val="16"/>
+                        </w:rPr>
+                        <w:t>: small image patch of something we’re looking for</w:t>
+                      </w:r>
+                    </w:p>
+                    <w:p>
+                      <w:pPr>
+                        <w:rPr>
+                          <w:sz w:val="16"/>
+                          <w:szCs w:val="16"/>
+                        </w:rPr>
+                      </w:pPr>
+                      <w:r>
+                        <w:rPr>
+                          <w:sz w:val="16"/>
+                          <w:szCs w:val="16"/>
+                        </w:rPr>
+                        <w:t>• Goal: Find the best-match location in the new image</w:t>
+                      </w:r>
+                    </w:p>
+                    <w:p>
+                      <w:pPr>
+                        <w:rPr>
+                          <w:sz w:val="16"/>
+                          <w:szCs w:val="16"/>
+                        </w:rPr>
+                      </w:pPr>
+                      <w:r>
+                        <w:rPr>
+                          <w:sz w:val="16"/>
+                          <w:szCs w:val="16"/>
+                        </w:rPr>
+                        <w:t xml:space="preserve">• </w:t>
+                      </w:r>
+                      <w:proofErr w:type="gramStart"/>
+                      <w:r>
+                        <w:rPr>
+                          <w:sz w:val="16"/>
+                          <w:szCs w:val="16"/>
+                        </w:rPr>
+                        <w:t>How</w:t>
+                      </w:r>
+                      <w:proofErr w:type="gramEnd"/>
+                      <w:r>
+                        <w:rPr>
+                          <w:sz w:val="16"/>
+                          <w:szCs w:val="16"/>
+                        </w:rPr>
+                        <w:t>: Search in a small window around its previous location</w:t>
+                      </w:r>
+                    </w:p>
+                    <w:p>
+                      <w:pPr>
+                        <w:rPr>
+                          <w:sz w:val="16"/>
+                          <w:szCs w:val="16"/>
+                        </w:rPr>
+                      </w:pPr>
+                      <w:r>
+                        <w:rPr>
+                          <w:sz w:val="16"/>
+                          <w:szCs w:val="16"/>
+                        </w:rPr>
+                        <w:t>• How to compute a matching score?</w:t>
+                      </w:r>
+                    </w:p>
+                    <w:p>
+                      <w:pPr>
+                        <w:rPr>
+                          <w:sz w:val="16"/>
+                          <w:szCs w:val="16"/>
+                        </w:rPr>
+                      </w:pPr>
+                      <w:r>
+                        <w:rPr>
+                          <w:sz w:val="16"/>
+                          <w:szCs w:val="16"/>
+                        </w:rPr>
+                        <w:t>• Normalized Correlation Coefficient</w:t>
+                      </w:r>
                       <w:bookmarkStart w:id="1" w:name="_GoBack"/>
                       <w:bookmarkEnd w:id="1"/>
+                    </w:p>
+                    <w:p>
+                      <w:pPr>
+                        <w:rPr>
+                          <w:sz w:val="16"/>
+                          <w:szCs w:val="16"/>
+                        </w:rPr>
+                      </w:pPr>
+                      <w:r>
+                        <w:rPr>
+                          <w:sz w:val="16"/>
+                          <w:szCs w:val="16"/>
+                        </w:rPr>
+                        <w:t xml:space="preserve">• </w:t>
+                      </w:r>
+                      <w:proofErr w:type="gramStart"/>
+                      <w:r>
+                        <w:rPr>
+                          <w:sz w:val="16"/>
+                          <w:szCs w:val="16"/>
+                        </w:rPr>
+                        <w:t>Given</w:t>
+                      </w:r>
+                      <w:proofErr w:type="gramEnd"/>
+                      <w:r>
+                        <w:rPr>
+                          <w:sz w:val="16"/>
+                          <w:szCs w:val="16"/>
+                        </w:rPr>
+                        <w:t>: template, initial location x0</w:t>
+                      </w:r>
+                    </w:p>
+                    <w:p>
+                      <w:pPr>
+                        <w:rPr>
+                          <w:sz w:val="16"/>
+                          <w:szCs w:val="16"/>
+                        </w:rPr>
+                      </w:pPr>
+                      <w:r>
+                        <w:rPr>
+                          <w:sz w:val="16"/>
+                          <w:szCs w:val="16"/>
+                        </w:rPr>
+                        <w:t xml:space="preserve">• </w:t>
+                      </w:r>
+                      <w:proofErr w:type="gramStart"/>
+                      <w:r>
+                        <w:rPr>
+                          <w:sz w:val="16"/>
+                          <w:szCs w:val="16"/>
+                        </w:rPr>
+                        <w:t>For</w:t>
+                      </w:r>
+                      <w:proofErr w:type="gramEnd"/>
+                      <w:r>
+                        <w:rPr>
+                          <w:sz w:val="16"/>
+                          <w:szCs w:val="16"/>
+                        </w:rPr>
+                        <w:t xml:space="preserve"> each image, t=1:N</w:t>
+                      </w:r>
+                    </w:p>
+                    <w:p>
+                      <w:pPr>
+                        <w:rPr>
+                          <w:sz w:val="16"/>
+                          <w:szCs w:val="16"/>
+                        </w:rPr>
+                      </w:pPr>
+                      <w:r>
+                        <w:rPr>
+                          <w:sz w:val="16"/>
+                          <w:szCs w:val="16"/>
+                        </w:rPr>
+                        <w:t xml:space="preserve">  – Search in a small window around x_{t-1}</w:t>
+                      </w:r>
+                    </w:p>
+                    <w:p>
+                      <w:pPr>
+                        <w:rPr>
+                          <w:sz w:val="16"/>
+                          <w:szCs w:val="16"/>
+                        </w:rPr>
+                      </w:pPr>
+                      <w:r>
+                        <w:rPr>
+                          <w:sz w:val="16"/>
+                          <w:szCs w:val="16"/>
+                        </w:rPr>
+                        <w:t xml:space="preserve">  – </w:t>
+                      </w:r>
+                      <w:proofErr w:type="spellStart"/>
+                      <w:proofErr w:type="gramStart"/>
+                      <w:r>
+                        <w:rPr>
+                          <w:sz w:val="16"/>
+                          <w:szCs w:val="16"/>
+                        </w:rPr>
+                        <w:t>x</w:t>
+                      </w:r>
+                      <w:proofErr w:type="gramEnd"/>
+                      <w:r>
+                        <w:rPr>
+                          <w:sz w:val="16"/>
+                          <w:szCs w:val="16"/>
+                        </w:rPr>
+                        <w:t>_t</w:t>
+                      </w:r>
+                      <w:proofErr w:type="spellEnd"/>
+                      <w:r>
+                        <w:rPr>
+                          <w:sz w:val="16"/>
+                          <w:szCs w:val="16"/>
+                        </w:rPr>
+                        <w:t xml:space="preserve"> is location with highest NCC score</w:t>
+                      </w:r>
+                    </w:p>
+                    <w:p>
+                      <w:pPr>
+                        <w:rPr>
+                          <w:sz w:val="16"/>
+                          <w:szCs w:val="16"/>
+                        </w:rPr>
+                      </w:pPr>
+                      <w:r>
+                        <w:rPr>
+                          <w:sz w:val="16"/>
+                          <w:szCs w:val="16"/>
+                        </w:rPr>
+                        <w:t>• Challenges:</w:t>
+                      </w:r>
+                    </w:p>
+                    <w:p>
+                      <w:pPr>
+                        <w:rPr>
+                          <w:sz w:val="16"/>
+                          <w:szCs w:val="16"/>
+                        </w:rPr>
+                      </w:pPr>
+                      <w:r>
+                        <w:rPr>
+                          <w:sz w:val="16"/>
+                          <w:szCs w:val="16"/>
+                        </w:rPr>
+                        <w:t xml:space="preserve">  – Computational Cost</w:t>
+                      </w:r>
+                    </w:p>
+                    <w:p>
+                      <w:pPr>
+                        <w:rPr>
+                          <w:sz w:val="16"/>
+                          <w:szCs w:val="16"/>
+                        </w:rPr>
+                      </w:pPr>
+                      <w:r>
+                        <w:rPr>
+                          <w:sz w:val="16"/>
+                          <w:szCs w:val="16"/>
+                        </w:rPr>
+                        <w:t xml:space="preserve">  – Getting lost / Drift</w:t>
+                      </w:r>
+                    </w:p>
+                    <w:p>
+                      <w:pPr>
+                        <w:rPr>
+                          <w:sz w:val="16"/>
+                          <w:szCs w:val="16"/>
+                        </w:rPr>
+                      </w:pPr>
+                      <w:r>
+                        <w:rPr>
+                          <w:sz w:val="16"/>
+                          <w:szCs w:val="16"/>
+                        </w:rPr>
+                        <w:t xml:space="preserve">  – Non-translational motion (e.g</w:t>
+                      </w:r>
+                      <w:proofErr w:type="gramStart"/>
+                      <w:r>
+                        <w:rPr>
+                          <w:sz w:val="16"/>
+                          <w:szCs w:val="16"/>
+                        </w:rPr>
+                        <w:t>.  rotation</w:t>
+                      </w:r>
+                      <w:proofErr w:type="gramEnd"/>
+                      <w:r>
+                        <w:rPr>
+                          <w:sz w:val="16"/>
+                          <w:szCs w:val="16"/>
+                        </w:rPr>
+                        <w:t>)</w:t>
+                      </w:r>
+                    </w:p>
+                    <w:p>
+                      <w:pPr>
+                        <w:rPr>
+                          <w:sz w:val="16"/>
+                          <w:szCs w:val="16"/>
+                        </w:rPr>
+                      </w:pPr>
+                      <w:r>
+                        <w:rPr>
+                          <w:sz w:val="16"/>
+                          <w:szCs w:val="16"/>
+                        </w:rPr>
+                        <w:t xml:space="preserve">  – Non-rigid motion (articulation of hand)</w:t>
+                      </w:r>
+                    </w:p>
+                    <w:p>
+                      <w:pPr>
+                        <w:rPr>
+                          <w:sz w:val="16"/>
+                          <w:szCs w:val="16"/>
+                        </w:rPr>
+                      </w:pPr>
+                      <w:r>
+                        <w:rPr>
+                          <w:sz w:val="16"/>
+                          <w:szCs w:val="16"/>
+                        </w:rPr>
+                        <w:t xml:space="preserve">  – </w:t>
+                      </w:r>
+                      <w:proofErr w:type="spellStart"/>
+                      <w:proofErr w:type="gramStart"/>
+                      <w:r>
+                        <w:rPr>
+                          <w:sz w:val="16"/>
+                          <w:szCs w:val="16"/>
+                        </w:rPr>
+                        <w:t>tiD</w:t>
+                      </w:r>
+                      <w:proofErr w:type="spellEnd"/>
+                      <w:proofErr w:type="gramEnd"/>
+                      <w:r>
+                        <w:rPr>
+                          <w:sz w:val="16"/>
+                          <w:szCs w:val="16"/>
+                        </w:rPr>
+                        <w:t xml:space="preserve"> motion</w:t>
+                      </w:r>
+                    </w:p>
+                    <w:p>
+                      <w:pPr>
+                        <w:rPr>
+                          <w:sz w:val="16"/>
+                          <w:szCs w:val="16"/>
+                        </w:rPr>
+                      </w:pPr>
+                      <w:r>
+                        <w:rPr>
+                          <w:sz w:val="16"/>
+                          <w:szCs w:val="16"/>
+                        </w:rPr>
+                        <w:t xml:space="preserve">  – Changing appearance of real object</w:t>
+                      </w:r>
+                    </w:p>
+                    <w:p>
+                      <w:pPr>
+                        <w:rPr>
+                          <w:sz w:val="16"/>
+                          <w:szCs w:val="16"/>
+                        </w:rPr>
+                      </w:pPr>
+                      <w:r>
+                        <w:rPr>
+                          <w:sz w:val="16"/>
+                          <w:szCs w:val="16"/>
+                        </w:rPr>
+                        <w:t xml:space="preserve">• </w:t>
+                      </w:r>
+                      <w:proofErr w:type="gramStart"/>
+                      <w:r>
+                        <w:rPr>
+                          <w:sz w:val="16"/>
+                          <w:szCs w:val="16"/>
+                        </w:rPr>
+                        <w:t>What</w:t>
+                      </w:r>
+                      <w:proofErr w:type="gramEnd"/>
+                      <w:r>
+                        <w:rPr>
+                          <w:sz w:val="16"/>
+                          <w:szCs w:val="16"/>
+                        </w:rPr>
+                        <w:t xml:space="preserve"> are the benefits/</w:t>
+                      </w:r>
+                      <w:r>
+                        <w:rPr>
+                          <w:sz w:val="16"/>
+                          <w:szCs w:val="16"/>
+                        </w:rPr>
+                        <w:t>down</w:t>
+                      </w:r>
+                      <w:r>
+                        <w:rPr>
+                          <w:sz w:val="16"/>
+                          <w:szCs w:val="16"/>
+                        </w:rPr>
+                        <w:t>sides of using larger templates/</w:t>
+                      </w:r>
+                      <w:r>
+                        <w:rPr>
+                          <w:sz w:val="16"/>
+                          <w:szCs w:val="16"/>
+                        </w:rPr>
+                        <w:t>search windows?</w:t>
+                      </w:r>
+                    </w:p>
+                    <w:p>
+                      <w:pPr>
+                        <w:rPr>
+                          <w:sz w:val="16"/>
+                          <w:szCs w:val="16"/>
+                        </w:rPr>
+                      </w:pPr>
+                      <w:r>
+                        <w:rPr>
+                          <w:sz w:val="16"/>
+                          <w:szCs w:val="16"/>
+                        </w:rPr>
+                        <w:t>• Why is rotation and scaling problematic for a template tracker?</w:t>
+                      </w:r>
+                    </w:p>
+                    <w:p>
+                      <w:pPr>
+                        <w:rPr>
+                          <w:sz w:val="16"/>
+                          <w:szCs w:val="16"/>
+                        </w:rPr>
+                      </w:pPr>
+                      <w:r>
+                        <w:rPr>
+                          <w:sz w:val="16"/>
+                          <w:szCs w:val="16"/>
+                        </w:rPr>
+                        <w:t xml:space="preserve">• </w:t>
+                      </w:r>
+                      <w:proofErr w:type="gramStart"/>
+                      <w:r>
+                        <w:rPr>
+                          <w:sz w:val="16"/>
+                          <w:szCs w:val="16"/>
+                        </w:rPr>
+                        <w:t>If</w:t>
+                      </w:r>
+                      <w:proofErr w:type="gramEnd"/>
+                      <w:r>
+                        <w:rPr>
+                          <w:sz w:val="16"/>
+                          <w:szCs w:val="16"/>
+                        </w:rPr>
+                        <w:t xml:space="preserve"> we update the template as we track, what problems do we solve</w:t>
+                      </w:r>
+                      <w:r>
+                        <w:rPr>
+                          <w:sz w:val="16"/>
+                          <w:szCs w:val="16"/>
+                        </w:rPr>
+                        <w:t xml:space="preserve"> or create? </w:t>
+                      </w:r>
+                    </w:p>
+                    <w:p>
+                      <w:pPr>
+                        <w:rPr>
+                          <w:sz w:val="16"/>
+                          <w:szCs w:val="16"/>
+                        </w:rPr>
+                      </w:pPr>
+                      <w:r>
+                        <w:rPr>
+                          <w:sz w:val="16"/>
+                          <w:szCs w:val="16"/>
+                        </w:rPr>
+                        <w:t xml:space="preserve">• </w:t>
+                      </w:r>
+                      <w:proofErr w:type="gramStart"/>
+                      <w:r>
+                        <w:rPr>
+                          <w:sz w:val="16"/>
+                          <w:szCs w:val="16"/>
+                        </w:rPr>
+                        <w:t>How</w:t>
+                      </w:r>
+                      <w:proofErr w:type="gramEnd"/>
+                      <w:r>
+                        <w:rPr>
+                          <w:sz w:val="16"/>
+                          <w:szCs w:val="16"/>
+                        </w:rPr>
+                        <w:t xml:space="preserve"> could we benefit from using a constellation of smaller templates instead of one big one?</w:t>
+                      </w:r>
+                    </w:p>
+                  </w:txbxContent>
+                </v:textbox>
+                <w10:wrap type="square"/>
+              </v:shape>
+            </w:pict>
+          </mc:Fallback>
+        </mc:AlternateContent>
+      </w:r>
+      <w:r>
+        <w:rPr>
+          <w:rFonts w:ascii="Times New Roman" w:hAnsi="Times New Roman" w:cs="Times New Roman"/>
+          <w:noProof/>
+          <w:sz w:val="20"/>
+          <w:szCs w:val="20"/>
+        </w:rPr>
+        <mc:AlternateContent>
+          <mc:Choice Requires="wps">
+            <w:drawing>
+              <wp:anchor distT="0" distB="0" distL="114300" distR="114300" simplePos="0" relativeHeight="251664384" behindDoc="0" locked="0" layoutInCell="1" allowOverlap="1" wp14:anchorId="62C6BB36" wp14:editId="33B763C8">
+                <wp:simplePos x="0" y="0"/>
+                <wp:positionH relativeFrom="column">
+                  <wp:posOffset>3771900</wp:posOffset>
+                </wp:positionH>
+                <wp:positionV relativeFrom="paragraph">
+                  <wp:posOffset>-114300</wp:posOffset>
+                </wp:positionV>
+                <wp:extent cx="3314700" cy="2286000"/>
+                <wp:effectExtent l="0" t="0" r="0" b="0"/>
+                <wp:wrapSquare wrapText="bothSides"/>
+                <wp:docPr id="13" name="Text Box 13"/>
+                <wp:cNvGraphicFramePr/>
+                <a:graphic xmlns:a="http://schemas.openxmlformats.org/drawingml/2006/main">
+                  <a:graphicData uri="http://schemas.microsoft.com/office/word/2010/wordprocessingShape">
+                    <wps:wsp>
+                      <wps:cNvSpPr txBox="1"/>
+                      <wps:spPr>
+                        <a:xfrm>
+                          <a:off x="0" y="0"/>
+                          <a:ext cx="3314700" cy="2286000"/>
+                        </a:xfrm>
+                        <a:prstGeom prst="rect">
+                          <a:avLst/>
+                        </a:prstGeom>
+                        <a:noFill/>
+                        <a:ln>
+                          <a:noFill/>
+                        </a:ln>
+                        <a:effectLst/>
+                        <a:extLst>
+                          <a:ext uri="{C572A759-6A51-4108-AA02-DFA0A04FC94B}">
+                            <ma14:wrappingTextBoxFlag xmlns:ma14="http://schemas.microsoft.com/office/mac/drawingml/2011/main"/>
+                          </a:ext>
+                        </a:extLst>
+                      </wps:spPr>
+                      <wps:style>
+                        <a:lnRef idx="0">
+                          <a:schemeClr val="accent1"/>
+                        </a:lnRef>
+                        <a:fillRef idx="0">
+                          <a:schemeClr val="accent1"/>
+                        </a:fillRef>
+                        <a:effectRef idx="0">
+                          <a:schemeClr val="accent1"/>
+                        </a:effectRef>
+                        <a:fontRef idx="minor">
+                          <a:schemeClr val="dk1"/>
+                        </a:fontRef>
+                      </wps:style>
+                      <wps:txbx>
+                        <w:txbxContent>
+                          <w:p>
+                            <w:pPr>
+                              <w:rPr>
+                                <w:b/>
+                                <w:sz w:val="16"/>
+                                <w:szCs w:val="16"/>
+                              </w:rPr>
+                            </w:pPr>
+                            <w:r>
+                              <w:rPr>
+                                <w:b/>
+                                <w:sz w:val="16"/>
+                                <w:szCs w:val="16"/>
+                              </w:rPr>
+                              <w:t>Combining Images</w:t>
+                            </w:r>
+                          </w:p>
+                          <w:p>
+                            <w:pPr>
+                              <w:rPr>
+                                <w:sz w:val="16"/>
+                                <w:szCs w:val="16"/>
+                              </w:rPr>
+                            </w:pPr>
+                            <w:r>
+                              <w:rPr>
+                                <w:sz w:val="16"/>
+                                <w:szCs w:val="16"/>
+                              </w:rPr>
+                              <w:t>The Pipeline</w:t>
+                            </w:r>
+                          </w:p>
+                          <w:p>
+                            <w:pPr>
+                              <w:rPr>
+                                <w:sz w:val="16"/>
+                                <w:szCs w:val="16"/>
+                              </w:rPr>
+                            </w:pPr>
+                            <w:r>
+                              <w:rPr>
+                                <w:sz w:val="16"/>
+                                <w:szCs w:val="16"/>
+                              </w:rPr>
+                              <w:t>Image Sequence</w:t>
+                            </w:r>
+                          </w:p>
+                          <w:p>
+                            <w:pPr>
+                              <w:rPr>
+                                <w:sz w:val="16"/>
+                                <w:szCs w:val="16"/>
+                              </w:rPr>
+                            </w:pPr>
+                            <w:r>
+                              <w:rPr>
+                                <w:sz w:val="16"/>
+                                <w:szCs w:val="16"/>
+                              </w:rPr>
+                              <w:t xml:space="preserve">  Localize Features - Image </w:t>
+                            </w:r>
+                            <w:proofErr w:type="spellStart"/>
+                            <w:r>
+                              <w:rPr>
+                                <w:sz w:val="16"/>
+                                <w:szCs w:val="16"/>
+                              </w:rPr>
+                              <w:t>Keypoints</w:t>
+                            </w:r>
+                            <w:proofErr w:type="spellEnd"/>
+                          </w:p>
+                          <w:p>
+                            <w:pPr>
+                              <w:rPr>
+                                <w:sz w:val="16"/>
+                                <w:szCs w:val="16"/>
+                              </w:rPr>
+                            </w:pPr>
+                            <w:r>
+                              <w:rPr>
+                                <w:sz w:val="16"/>
+                                <w:szCs w:val="16"/>
+                              </w:rPr>
+                              <w:t xml:space="preserve">  Extract Features</w:t>
+                            </w:r>
+                          </w:p>
+                          <w:p>
+                            <w:pPr>
+                              <w:rPr>
+                                <w:sz w:val="16"/>
+                                <w:szCs w:val="16"/>
+                              </w:rPr>
+                            </w:pPr>
+                            <w:r>
+                              <w:rPr>
+                                <w:sz w:val="16"/>
+                                <w:szCs w:val="16"/>
+                              </w:rPr>
+                              <w:t xml:space="preserve">  Match Features - Features</w:t>
+                            </w:r>
+                          </w:p>
+                          <w:p>
+                            <w:pPr>
+                              <w:rPr>
+                                <w:sz w:val="16"/>
+                                <w:szCs w:val="16"/>
+                              </w:rPr>
+                            </w:pPr>
+                            <w:r>
+                              <w:rPr>
+                                <w:sz w:val="16"/>
+                                <w:szCs w:val="16"/>
+                              </w:rPr>
+                              <w:t xml:space="preserve">  Estimate Transformation - Correspondence Pairs</w:t>
+                            </w:r>
+                          </w:p>
+                          <w:p>
+                            <w:pPr>
+                              <w:rPr>
+                                <w:sz w:val="16"/>
+                                <w:szCs w:val="16"/>
+                              </w:rPr>
+                            </w:pPr>
+                            <w:r>
+                              <w:rPr>
+                                <w:sz w:val="16"/>
+                                <w:szCs w:val="16"/>
+                              </w:rPr>
+                              <w:t>Transformations</w:t>
+                            </w:r>
+                          </w:p>
+                          <w:p>
+                            <w:pPr>
+                              <w:rPr>
+                                <w:sz w:val="16"/>
+                                <w:szCs w:val="16"/>
+                              </w:rPr>
+                            </w:pPr>
+                            <w:r>
+                              <w:rPr>
+                                <w:sz w:val="16"/>
+                                <w:szCs w:val="16"/>
+                              </w:rPr>
+                              <w:t xml:space="preserve">  Choose Frame of Reference</w:t>
+                            </w:r>
+                          </w:p>
+                          <w:p>
+                            <w:pPr>
+                              <w:rPr>
+                                <w:sz w:val="16"/>
+                                <w:szCs w:val="16"/>
+                              </w:rPr>
+                            </w:pPr>
+                            <w:r>
+                              <w:rPr>
+                                <w:sz w:val="16"/>
+                                <w:szCs w:val="16"/>
+                              </w:rPr>
+                              <w:t xml:space="preserve">  Transform Image - Transformed Image</w:t>
+                            </w:r>
+                          </w:p>
+                          <w:p>
+                            <w:pPr>
+                              <w:rPr>
+                                <w:sz w:val="16"/>
+                                <w:szCs w:val="16"/>
+                              </w:rPr>
+                            </w:pPr>
+                            <w:r>
+                              <w:rPr>
+                                <w:sz w:val="16"/>
+                                <w:szCs w:val="16"/>
+                              </w:rPr>
+                              <w:t xml:space="preserve">  </w:t>
+                            </w:r>
+                            <w:proofErr w:type="spellStart"/>
+                            <w:r>
+                              <w:rPr>
+                                <w:sz w:val="16"/>
+                                <w:szCs w:val="16"/>
+                              </w:rPr>
+                              <w:t>Transfor</w:t>
+                            </w:r>
+                            <w:proofErr w:type="spellEnd"/>
+                            <w:r>
+                              <w:rPr>
+                                <w:sz w:val="16"/>
+                                <w:szCs w:val="16"/>
+                              </w:rPr>
+                              <w:t xml:space="preserve"> Weight Map - Error Image</w:t>
+                            </w:r>
+                          </w:p>
+                          <w:p>
+                            <w:pPr>
+                              <w:rPr>
+                                <w:sz w:val="16"/>
+                                <w:szCs w:val="16"/>
+                              </w:rPr>
+                            </w:pPr>
+                            <w:r>
+                              <w:rPr>
+                                <w:sz w:val="16"/>
+                                <w:szCs w:val="16"/>
+                              </w:rPr>
+                              <w:t xml:space="preserve">  Find Boundary - Blending Boundary </w:t>
+                            </w:r>
+                          </w:p>
+                          <w:p>
+                            <w:pPr>
+                              <w:rPr>
+                                <w:sz w:val="16"/>
+                                <w:szCs w:val="16"/>
+                              </w:rPr>
+                            </w:pPr>
+                            <w:r>
+                              <w:rPr>
+                                <w:sz w:val="16"/>
+                                <w:szCs w:val="16"/>
+                              </w:rPr>
+                              <w:t xml:space="preserve">  Combine Images</w:t>
+                            </w:r>
+                          </w:p>
+                          <w:p>
+                            <w:pPr>
+                              <w:rPr>
+                                <w:sz w:val="16"/>
+                                <w:szCs w:val="16"/>
+                              </w:rPr>
+                            </w:pPr>
+                            <w:r>
+                              <w:rPr>
+                                <w:sz w:val="16"/>
+                                <w:szCs w:val="16"/>
+                              </w:rPr>
+                              <w:t>Mosaic</w:t>
+                            </w:r>
+                          </w:p>
+                          <w:p>
+                            <w:pPr>
+                              <w:rPr>
+                                <w:sz w:val="16"/>
+                                <w:szCs w:val="16"/>
+                              </w:rPr>
+                            </w:pPr>
+                            <w:r>
+                              <w:rPr>
+                                <w:sz w:val="16"/>
+                                <w:szCs w:val="16"/>
+                              </w:rPr>
+                              <w:t xml:space="preserve">Three Type: “Copy and Paste”, Distance Transform – Use the pixels from the source image whose center is closest to the output pixel, and Multi-band / Pyramid blending (convolve image with successively larger Gaussians </w:t>
+                            </w:r>
+                            <w:proofErr w:type="spellStart"/>
+                            <w:r>
+                              <w:rPr>
+                                <w:sz w:val="16"/>
+                                <w:szCs w:val="16"/>
+                              </w:rPr>
+                              <w:t>DoG</w:t>
+                            </w:r>
+                            <w:proofErr w:type="spellEnd"/>
+                            <w:r>
+                              <w:rPr>
+                                <w:sz w:val="16"/>
+                                <w:szCs w:val="16"/>
+                              </w:rPr>
+                              <w:t>, Minimum Error Boundary</w:t>
+                            </w:r>
+                          </w:p>
+                        </w:txbxContent>
+                      </wps:txbx>
+                      <wps:bodyPr rot="0" spcFirstLastPara="0" vertOverflow="overflow" horzOverflow="overflow" vert="horz" wrap="square" lIns="91440" tIns="45720" rIns="91440" bIns="45720" numCol="1" spcCol="0" rtlCol="0" fromWordArt="0" anchor="t" anchorCtr="0" forceAA="0" compatLnSpc="1">
+                        <a:prstTxWarp prst="textNoShape">
+                          <a:avLst/>
+                        </a:prstTxWarp>
+                        <a:noAutofit/>
+                      </wps:bodyPr>
+                    </wps:wsp>
+                  </a:graphicData>
+                </a:graphic>
+                <wp14:sizeRelV relativeFrom="margin">
+                  <wp14:pctHeight>0</wp14:pctHeight>
+                </wp14:sizeRelV>
+              </wp:anchor>
+            </w:drawing>
+          </mc:Choice>
+          <mc:Fallback>
+            <w:pict>
+              <v:shape id="Text Box 13" o:spid="_x0000_s1032" type="#_x0000_t202" style="position:absolute;margin-left:297pt;margin-top:-8.95pt;width:261pt;height:180pt;z-index:251664384;visibility:visible;mso-wrap-style:square;mso-height-percent:0;mso-wrap-distance-left:9pt;mso-wrap-distance-top:0;mso-wrap-distance-right:9pt;mso-wrap-distance-bottom:0;mso-position-horizontal:absolute;mso-position-horizontal-relative:text;mso-position-vertical:absolute;mso-position-vertical-relative:text;mso-height-percent:0;mso-height-relative:margin;v-text-anchor:top" o:gfxdata="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" filled="f" stroked="f">
+                <v:textbox>
+                  <w:txbxContent>
+                    <w:p>
+                      <w:pPr>
+                        <w:rPr>
+                          <w:b/>
+                          <w:sz w:val="16"/>
+                          <w:szCs w:val="16"/>
+                        </w:rPr>
+                      </w:pPr>
+                      <w:r>
+                        <w:rPr>
+                          <w:b/>
+                          <w:sz w:val="16"/>
+                          <w:szCs w:val="16"/>
+                        </w:rPr>
+                        <w:t>Combining Images</w:t>
+                      </w:r>
+                    </w:p>
+                    <w:p>
+                      <w:pPr>
+                        <w:rPr>
+                          <w:sz w:val="16"/>
+                          <w:szCs w:val="16"/>
+                        </w:rPr>
+                      </w:pPr>
+                      <w:r>
+                        <w:rPr>
+                          <w:sz w:val="16"/>
+                          <w:szCs w:val="16"/>
+                        </w:rPr>
+                        <w:t>The Pipeline</w:t>
+                      </w:r>
+                    </w:p>
+                    <w:p>
+                      <w:pPr>
+                        <w:rPr>
+                          <w:sz w:val="16"/>
+                          <w:szCs w:val="16"/>
+                        </w:rPr>
+                      </w:pPr>
+                      <w:r>
+                        <w:rPr>
+                          <w:sz w:val="16"/>
+                          <w:szCs w:val="16"/>
+                        </w:rPr>
+                        <w:t>Image Sequence</w:t>
+                      </w:r>
+                    </w:p>
+                    <w:p>
+                      <w:pPr>
+                        <w:rPr>
+                          <w:sz w:val="16"/>
+                          <w:szCs w:val="16"/>
+                        </w:rPr>
+                      </w:pPr>
+                      <w:r>
+                        <w:rPr>
+                          <w:sz w:val="16"/>
+                          <w:szCs w:val="16"/>
+                        </w:rPr>
+                        <w:t xml:space="preserve">  Localize Features - Image </w:t>
+                      </w:r>
+                      <w:proofErr w:type="spellStart"/>
+                      <w:r>
+                        <w:rPr>
+                          <w:sz w:val="16"/>
+                          <w:szCs w:val="16"/>
+                        </w:rPr>
+                        <w:t>Keypoints</w:t>
+                      </w:r>
+                      <w:proofErr w:type="spellEnd"/>
+                    </w:p>
+                    <w:p>
+                      <w:pPr>
+                        <w:rPr>
+                          <w:sz w:val="16"/>
+                          <w:szCs w:val="16"/>
+                        </w:rPr>
+                      </w:pPr>
+                      <w:r>
+                        <w:rPr>
+                          <w:sz w:val="16"/>
+                          <w:szCs w:val="16"/>
+                        </w:rPr>
+                        <w:t xml:space="preserve">  Extract Features</w:t>
+                      </w:r>
+                    </w:p>
+                    <w:p>
+                      <w:pPr>
+                        <w:rPr>
+                          <w:sz w:val="16"/>
+                          <w:szCs w:val="16"/>
+                        </w:rPr>
+                      </w:pPr>
+                      <w:r>
+                        <w:rPr>
+                          <w:sz w:val="16"/>
+                          <w:szCs w:val="16"/>
+                        </w:rPr>
+                        <w:t xml:space="preserve">  Match Features - Features</w:t>
+                      </w:r>
+                    </w:p>
+                    <w:p>
+                      <w:pPr>
+                        <w:rPr>
+                          <w:sz w:val="16"/>
+                          <w:szCs w:val="16"/>
+                        </w:rPr>
+                      </w:pPr>
+                      <w:r>
+                        <w:rPr>
+                          <w:sz w:val="16"/>
+                          <w:szCs w:val="16"/>
+                        </w:rPr>
+                        <w:t xml:space="preserve">  Estimate Transformation - Correspondence Pairs</w:t>
+                      </w:r>
+                    </w:p>
+                    <w:p>
+                      <w:pPr>
+                        <w:rPr>
+                          <w:sz w:val="16"/>
+                          <w:szCs w:val="16"/>
+                        </w:rPr>
+                      </w:pPr>
+                      <w:r>
+                        <w:rPr>
+                          <w:sz w:val="16"/>
+                          <w:szCs w:val="16"/>
+                        </w:rPr>
+                        <w:t>Transformations</w:t>
+                      </w:r>
+                    </w:p>
+                    <w:p>
+                      <w:pPr>
+                        <w:rPr>
+                          <w:sz w:val="16"/>
+                          <w:szCs w:val="16"/>
+                        </w:rPr>
+                      </w:pPr>
+                      <w:r>
+                        <w:rPr>
+                          <w:sz w:val="16"/>
+                          <w:szCs w:val="16"/>
+                        </w:rPr>
+                        <w:t xml:space="preserve">  Choose Frame of Reference</w:t>
+                      </w:r>
+                    </w:p>
+                    <w:p>
+                      <w:pPr>
+                        <w:rPr>
+                          <w:sz w:val="16"/>
+                          <w:szCs w:val="16"/>
+                        </w:rPr>
+                      </w:pPr>
+                      <w:r>
+                        <w:rPr>
+                          <w:sz w:val="16"/>
+                          <w:szCs w:val="16"/>
+                        </w:rPr>
+                        <w:t xml:space="preserve">  Transform Image - Transformed Image</w:t>
+                      </w:r>
+                    </w:p>
+                    <w:p>
+                      <w:pPr>
+                        <w:rPr>
+                          <w:sz w:val="16"/>
+                          <w:szCs w:val="16"/>
+                        </w:rPr>
+                      </w:pPr>
+                      <w:r>
+                        <w:rPr>
+                          <w:sz w:val="16"/>
+                          <w:szCs w:val="16"/>
+                        </w:rPr>
+                        <w:t xml:space="preserve">  </w:t>
+                      </w:r>
+                      <w:proofErr w:type="spellStart"/>
+                      <w:r>
+                        <w:rPr>
+                          <w:sz w:val="16"/>
+                          <w:szCs w:val="16"/>
+                        </w:rPr>
+                        <w:t>Transfor</w:t>
+                      </w:r>
+                      <w:proofErr w:type="spellEnd"/>
+                      <w:r>
+                        <w:rPr>
+                          <w:sz w:val="16"/>
+                          <w:szCs w:val="16"/>
+                        </w:rPr>
+                        <w:t xml:space="preserve"> Weight Map - Error Image</w:t>
+                      </w:r>
+                    </w:p>
+                    <w:p>
+                      <w:pPr>
+                        <w:rPr>
+                          <w:sz w:val="16"/>
+                          <w:szCs w:val="16"/>
+                        </w:rPr>
+                      </w:pPr>
+                      <w:r>
+                        <w:rPr>
+                          <w:sz w:val="16"/>
+                          <w:szCs w:val="16"/>
+                        </w:rPr>
+                        <w:t xml:space="preserve">  Find Boundary - Blending Boundary </w:t>
+                      </w:r>
+                    </w:p>
+                    <w:p>
+                      <w:pPr>
+                        <w:rPr>
+                          <w:sz w:val="16"/>
+                          <w:szCs w:val="16"/>
+                        </w:rPr>
+                      </w:pPr>
+                      <w:r>
+                        <w:rPr>
+                          <w:sz w:val="16"/>
+                          <w:szCs w:val="16"/>
+                        </w:rPr>
+                        <w:t xml:space="preserve">  Combine Images</w:t>
+                      </w:r>
+                    </w:p>
+                    <w:p>
+                      <w:pPr>
+                        <w:rPr>
+                          <w:sz w:val="16"/>
+                          <w:szCs w:val="16"/>
+                        </w:rPr>
+                      </w:pPr>
+                      <w:r>
+                        <w:rPr>
+                          <w:sz w:val="16"/>
+                          <w:szCs w:val="16"/>
+                        </w:rPr>
+                        <w:t>Mosaic</w:t>
+                      </w:r>
+                    </w:p>
+                    <w:p>
+                      <w:pPr>
+                        <w:rPr>
+                          <w:sz w:val="16"/>
+                          <w:szCs w:val="16"/>
+                        </w:rPr>
+                      </w:pPr>
+                      <w:r>
+                        <w:rPr>
+                          <w:sz w:val="16"/>
+                          <w:szCs w:val="16"/>
+                        </w:rPr>
+                        <w:t xml:space="preserve">Three Type: “Copy and Paste”, Distance Transform – Use the pixels from the source image whose center is closest to the output pixel, and Multi-band / Pyramid blending (convolve image with successively larger Gaussians </w:t>
+                      </w:r>
+                      <w:proofErr w:type="spellStart"/>
+                      <w:r>
+                        <w:rPr>
+                          <w:sz w:val="16"/>
+                          <w:szCs w:val="16"/>
+                        </w:rPr>
+                        <w:t>DoG</w:t>
+                      </w:r>
+                      <w:proofErr w:type="spellEnd"/>
+                      <w:r>
+                        <w:rPr>
+                          <w:sz w:val="16"/>
+                          <w:szCs w:val="16"/>
+                        </w:rPr>
+                        <w:t>, Minimum Error Boundary</w:t>
+                      </w:r>
                     </w:p>
                   </w:txbxContent>
                 </v:textbox>
@@ -6041,7 +7928,7 @@
           </mc:Choice>
           <mc:Fallback>
             <w:pict>
-              <v:shape id="Text Box 12" o:spid="_x0000_s1031" type="#_x0000_t202" style="position:absolute;margin-left:0;margin-top:-8.95pt;width:4in;height:189pt;z-index:251663360;visibility:visible;mso-wrap-style:square;mso-width-percent:0;mso-height-percent:0;mso-wrap-distance-left:9pt;mso-wrap-distance-top:0;mso-wrap-distance-right:9pt;mso-wrap-distance-bottom:0;mso-position-horizontal:absolute;mso-position-horizontal-relative:text;mso-position-vertical:absolute;mso-position-vertical-relative:text;mso-width-percent:0;mso-height-percent:0;mso-width-relative:margin;mso-height-relative:margin;v-text-anchor:top" o:gfxdata="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" filled="f" stroked="f">
+              <v:shape id="Text Box 12" o:spid="_x0000_s1033" type="#_x0000_t202" style="position:absolute;margin-left:0;margin-top:-8.95pt;width:4in;height:189pt;z-index:251663360;visibility:visible;mso-wrap-style:square;mso-width-percent:0;mso-height-percent:0;mso-wrap-distance-left:9pt;mso-wrap-distance-top:0;mso-wrap-distance-right:9pt;mso-wrap-distance-bottom:0;mso-position-horizontal:absolute;mso-position-horizontal-relative:text;mso-position-vertical:absolute;mso-position-vertical-relative:text;mso-width-percent:0;mso-height-percent:0;mso-width-relative:margin;mso-height-relative:margin;v-text-anchor:top" o:gfxdata="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" filled="f" stroked="f">
                 <v:textbox>
                   <w:txbxContent>
                     <w:p>
@@ -6701,14 +8588,6 @@
           <w:szCs w:val="20"/>
         </w:rPr>
       </w:pPr>
-      <w:r>
-        <w:rPr>
-          <w:rFonts w:ascii="Times New Roman" w:hAnsi="Times New Roman" w:cs="Times New Roman"/>
-          <w:sz w:val="20"/>
-          <w:szCs w:val="20"/>
-        </w:rPr>
-        <w:t>_ Algorithm assumptions, inputs, and outputs</w:t>
-      </w:r>
     </w:p>
     <w:p>
       <w:pPr>
@@ -6722,14 +8601,6 @@
           <w:szCs w:val="20"/>
         </w:rPr>
       </w:pPr>
-      <w:r>
-        <w:rPr>
-          <w:rFonts w:ascii="Times New Roman" w:hAnsi="Times New Roman" w:cs="Times New Roman"/>
-          <w:sz w:val="20"/>
-          <w:szCs w:val="20"/>
-        </w:rPr>
-        <w:t xml:space="preserve"> _ Vocabulary</w:t>
-      </w:r>
     </w:p>
     <w:p>
       <w:pPr>
@@ -6743,14 +8614,19 @@
           <w:szCs w:val="20"/>
         </w:rPr>
       </w:pPr>
-      <w:r>
+    </w:p>
+    <w:p>
+      <w:pPr>
+        <w:widowControl w:val="0"/>
+        <w:autoSpaceDE w:val="0"/>
+        <w:autoSpaceDN w:val="0"/>
+        <w:adjustRightInd w:val="0"/>
         <w:rPr>
           <w:rFonts w:ascii="Times New Roman" w:hAnsi="Times New Roman" w:cs="Times New Roman"/>
           <w:sz w:val="20"/>
           <w:szCs w:val="20"/>
         </w:rPr>
-        <w:t xml:space="preserve"> _ Geometric transformations</w:t>
-      </w:r>
+      </w:pPr>
     </w:p>
     <w:p>
       <w:pPr>
@@ -6796,46 +8672,7 @@
           <w:sz w:val="20"/>
           <w:szCs w:val="20"/>
         </w:rPr>
-        <w:t xml:space="preserve"> _ </w:t>
-      </w:r>
-      <w:proofErr w:type="gramStart"/>
-      <w:r>
-        <w:rPr>
-          <w:rFonts w:ascii="Times New Roman" w:hAnsi="Times New Roman" w:cs="Times New Roman"/>
-          <w:sz w:val="20"/>
-          <w:szCs w:val="20"/>
-        </w:rPr>
-        <w:t>Estimating</w:t>
-      </w:r>
-      <w:proofErr w:type="gramEnd"/>
-      <w:r>
-        <w:rPr>
-          <w:rFonts w:ascii="Times New Roman" w:hAnsi="Times New Roman" w:cs="Times New Roman"/>
-          <w:sz w:val="20"/>
-          <w:szCs w:val="20"/>
-        </w:rPr>
-        <w:t xml:space="preserve"> transformations, RANSAC</w:t>
-      </w:r>
-    </w:p>
-    <w:p>
-      <w:pPr>
-        <w:widowControl w:val="0"/>
-        <w:autoSpaceDE w:val="0"/>
-        <w:autoSpaceDN w:val="0"/>
-        <w:adjustRightInd w:val="0"/>
-        <w:rPr>
-          <w:rFonts w:ascii="Times New Roman" w:hAnsi="Times New Roman" w:cs="Times New Roman"/>
-          <w:sz w:val="20"/>
-          <w:szCs w:val="20"/>
-        </w:rPr>
-      </w:pPr>
-      <w:r>
-        <w:rPr>
-          <w:rFonts w:ascii="Times New Roman" w:hAnsi="Times New Roman" w:cs="Times New Roman"/>
-          <w:sz w:val="20"/>
-          <w:szCs w:val="20"/>
-        </w:rPr>
-        <w:t xml:space="preserve"> _ Sparse Optical Flow / Feature tracking (Lucas-</w:t>
+        <w:t>_ Sparse Optical Flow / Feature tracking (Lucas-</w:t>
       </w:r>
       <w:proofErr w:type="spellStart"/>
       <w:r>

</xml_diff>

<commit_message>
Started work on Venvy red circle tracking demo in Lab7 workspace
</commit_message>
<xml_diff>
--- a/exam help sheet.docx
+++ b/exam help sheet.docx
@@ -123,23 +123,7 @@
                                 <w:sz w:val="14"/>
                                 <w:szCs w:val="14"/>
                               </w:rPr>
-                              <w:t xml:space="preserve">• </w:t>
-                            </w:r>
-                            <w:proofErr w:type="gramStart"/>
-                            <w:r>
-                              <w:rPr>
-                                <w:sz w:val="14"/>
-                                <w:szCs w:val="14"/>
-                              </w:rPr>
-                              <w:t>Set</w:t>
-                            </w:r>
-                            <w:proofErr w:type="gramEnd"/>
-                            <w:r>
-                              <w:rPr>
-                                <w:sz w:val="14"/>
-                                <w:szCs w:val="14"/>
-                              </w:rPr>
-                              <w:t xml:space="preserve"> up corresponding matrices</w:t>
+                              <w:t>• Set up corresponding matrices</w:t>
                             </w:r>
                           </w:p>
                           <w:p>
@@ -597,7 +581,7 @@
                                     </pic:cNvPicPr>
                                   </pic:nvPicPr>
                                   <pic:blipFill>
-                                    <a:blip r:embed="rId6">
+                                    <a:blip r:embed="rId8">
                                       <a:extLst>
                                         <a:ext uri="{28A0092B-C50C-407E-A947-70E740481C1C}">
                                           <a14:useLocalDpi xmlns:a14="http://schemas.microsoft.com/office/drawing/2010/main" val="0"/>
@@ -652,7 +636,7 @@
                                     </pic:cNvPicPr>
                                   </pic:nvPicPr>
                                   <pic:blipFill>
-                                    <a:blip r:embed="rId7">
+                                    <a:blip r:embed="rId9">
                                       <a:extLst>
                                         <a:ext uri="{28A0092B-C50C-407E-A947-70E740481C1C}">
                                           <a14:useLocalDpi xmlns:a14="http://schemas.microsoft.com/office/drawing/2010/main" val="0"/>
@@ -920,72 +904,22 @@
                                 <w:sz w:val="14"/>
                                 <w:szCs w:val="14"/>
                               </w:rPr>
-                              <w:t xml:space="preserve">• </w:t>
-                            </w:r>
-                            <w:proofErr w:type="gramStart"/>
-                            <w:r>
-                              <w:rPr>
-                                <w:sz w:val="14"/>
-                                <w:szCs w:val="14"/>
-                              </w:rPr>
-                              <w:t>Given</w:t>
-                            </w:r>
-                            <w:proofErr w:type="gramEnd"/>
-                            <w:r>
-                              <w:rPr>
-                                <w:sz w:val="14"/>
-                                <w:szCs w:val="14"/>
-                              </w:rPr>
-                              <w:t xml:space="preserve">: two images separated by small </w:t>
-                            </w:r>
-                            <w:proofErr w:type="spellStart"/>
-                            <w:r>
-                              <w:rPr>
-                                <w:sz w:val="14"/>
-                                <w:szCs w:val="14"/>
-                              </w:rPr>
-                              <w:t>dt</w:t>
-                            </w:r>
-                            <w:proofErr w:type="spellEnd"/>
-                          </w:p>
-                          <w:p>
-                            <w:pPr>
-                              <w:rPr>
-                                <w:sz w:val="14"/>
-                                <w:szCs w:val="14"/>
-                              </w:rPr>
-                            </w:pPr>
-                            <w:r>
-                              <w:rPr>
-                                <w:sz w:val="14"/>
-                                <w:szCs w:val="14"/>
-                              </w:rPr>
-                              <w:t>• For every pixel in an image, find a vector (</w:t>
-                            </w:r>
-                            <w:proofErr w:type="spellStart"/>
-                            <w:r>
-                              <w:rPr>
-                                <w:sz w:val="14"/>
-                                <w:szCs w:val="14"/>
-                              </w:rPr>
-                              <w:t>u</w:t>
-                            </w:r>
-                            <w:proofErr w:type="gramStart"/>
-                            <w:r>
-                              <w:rPr>
-                                <w:sz w:val="14"/>
-                                <w:szCs w:val="14"/>
-                              </w:rPr>
-                              <w:t>,v</w:t>
-                            </w:r>
-                            <w:proofErr w:type="spellEnd"/>
-                            <w:proofErr w:type="gramEnd"/>
-                            <w:r>
-                              <w:rPr>
-                                <w:sz w:val="14"/>
-                                <w:szCs w:val="14"/>
-                              </w:rPr>
-                              <w:t>) represen</w:t>
+                              <w:t>• Given: two images separated by small dt</w:t>
+                            </w:r>
+                          </w:p>
+                          <w:p>
+                            <w:pPr>
+                              <w:rPr>
+                                <w:sz w:val="14"/>
+                                <w:szCs w:val="14"/>
+                              </w:rPr>
+                            </w:pPr>
+                            <w:r>
+                              <w:rPr>
+                                <w:sz w:val="14"/>
+                                <w:szCs w:val="14"/>
+                              </w:rPr>
+                              <w:t>• For every pixel in an image, find a vector (u,v) represen</w:t>
                             </w:r>
                             <w:r>
                               <w:rPr>
@@ -1478,19 +1412,8 @@
                                 <w:sz w:val="14"/>
                                 <w:szCs w:val="14"/>
                               </w:rPr>
-                              <w:t xml:space="preserve">Classification with </w:t>
-                            </w:r>
-                            <w:proofErr w:type="spellStart"/>
-                            <w:r>
-                              <w:rPr>
-                                <w:rFonts w:ascii="Times New Roman" w:hAnsi="Times New Roman" w:cs="Times New Roman"/>
-                                <w:b/>
-                                <w:sz w:val="14"/>
-                                <w:szCs w:val="14"/>
-                              </w:rPr>
-                              <w:t>Adaboost</w:t>
-                            </w:r>
-                            <w:proofErr w:type="spellEnd"/>
+                              <w:t>Classification with Adaboost</w:t>
+                            </w:r>
                           </w:p>
                           <w:p>
                             <w:pPr>
@@ -1573,25 +1496,7 @@
                                 <w:sz w:val="14"/>
                                 <w:szCs w:val="14"/>
                               </w:rPr>
-                              <w:t xml:space="preserve">– </w:t>
-                            </w:r>
-                            <w:proofErr w:type="gramStart"/>
-                            <w:r>
-                              <w:rPr>
-                                <w:rFonts w:ascii="Times New Roman" w:hAnsi="Times New Roman" w:cs="Times New Roman"/>
-                                <w:sz w:val="14"/>
-                                <w:szCs w:val="14"/>
-                              </w:rPr>
-                              <w:t>choosing</w:t>
-                            </w:r>
-                            <w:proofErr w:type="gramEnd"/>
-                            <w:r>
-                              <w:rPr>
-                                <w:rFonts w:ascii="Times New Roman" w:hAnsi="Times New Roman" w:cs="Times New Roman"/>
-                                <w:sz w:val="14"/>
-                                <w:szCs w:val="14"/>
-                              </w:rPr>
-                              <w:t xml:space="preserve"> a good combination of K weak learners and associated weights</w:t>
+                              <w:t>– choosing a good combination of K weak learners and associated weights</w:t>
                             </w:r>
                           </w:p>
                           <w:p>
@@ -1621,25 +1526,7 @@
                                 <w:sz w:val="14"/>
                                 <w:szCs w:val="14"/>
                               </w:rPr>
-                              <w:t xml:space="preserve">• </w:t>
-                            </w:r>
-                            <w:proofErr w:type="gramStart"/>
-                            <w:r>
-                              <w:rPr>
-                                <w:rFonts w:ascii="Times New Roman" w:hAnsi="Times New Roman" w:cs="Times New Roman"/>
-                                <w:sz w:val="14"/>
-                                <w:szCs w:val="14"/>
-                              </w:rPr>
-                              <w:t>In</w:t>
-                            </w:r>
-                            <w:proofErr w:type="gramEnd"/>
-                            <w:r>
-                              <w:rPr>
-                                <w:rFonts w:ascii="Times New Roman" w:hAnsi="Times New Roman" w:cs="Times New Roman"/>
-                                <w:sz w:val="14"/>
-                                <w:szCs w:val="14"/>
-                              </w:rPr>
-                              <w:t xml:space="preserve"> our case “Train a Weak Learner” == Choose a feature to use and which threshold to apply</w:t>
+                              <w:t>• In our case “Train a Weak Learner” == Choose a feature to use and which threshold to apply</w:t>
                             </w:r>
                           </w:p>
                           <w:p>
@@ -1744,25 +1631,24 @@
                                 <w:sz w:val="14"/>
                                 <w:szCs w:val="14"/>
                               </w:rPr>
-                              <w:t xml:space="preserve">• </w:t>
-                            </w:r>
-                            <w:proofErr w:type="gramStart"/>
-                            <w:r>
+                              <w:t>• Each threshold on a single feature gives mediocre results, but if you combine them in a clever way, you can get good results</w:t>
+                            </w:r>
+                          </w:p>
+                          <w:p>
+                            <w:pPr>
                               <w:rPr>
                                 <w:rFonts w:ascii="Times New Roman" w:hAnsi="Times New Roman" w:cs="Times New Roman"/>
                                 <w:sz w:val="14"/>
                                 <w:szCs w:val="14"/>
                               </w:rPr>
-                              <w:t>Each</w:t>
-                            </w:r>
-                            <w:proofErr w:type="gramEnd"/>
+                            </w:pPr>
                             <w:r>
                               <w:rPr>
                                 <w:rFonts w:ascii="Times New Roman" w:hAnsi="Times New Roman" w:cs="Times New Roman"/>
                                 <w:sz w:val="14"/>
                                 <w:szCs w:val="14"/>
                               </w:rPr>
-                              <w:t xml:space="preserve"> threshold on a single feature gives mediocre results, but if you combine them in a clever way, you can get good results</w:t>
+                              <w:t xml:space="preserve"> -That's the extremely short version of "boosting"</w:t>
                             </w:r>
                           </w:p>
                           <w:p>
@@ -1773,23 +1659,6 @@
                                 <w:szCs w:val="14"/>
                               </w:rPr>
                             </w:pPr>
-                            <w:r>
-                              <w:rPr>
-                                <w:rFonts w:ascii="Times New Roman" w:hAnsi="Times New Roman" w:cs="Times New Roman"/>
-                                <w:sz w:val="14"/>
-                                <w:szCs w:val="14"/>
-                              </w:rPr>
-                              <w:t xml:space="preserve"> -That's the extremely short version of "boosting"</w:t>
-                            </w:r>
-                          </w:p>
-                          <w:p>
-                            <w:pPr>
-                              <w:rPr>
-                                <w:rFonts w:ascii="Times New Roman" w:hAnsi="Times New Roman" w:cs="Times New Roman"/>
-                                <w:sz w:val="14"/>
-                                <w:szCs w:val="14"/>
-                              </w:rPr>
-                            </w:pPr>
                           </w:p>
                           <w:p>
                             <w:pPr>
@@ -1973,23 +1842,7 @@
                                 <w:sz w:val="14"/>
                                 <w:szCs w:val="14"/>
                               </w:rPr>
-                              <w:t>(</w:t>
-                            </w:r>
-                            <w:proofErr w:type="gramStart"/>
-                            <w:r>
-                              <w:rPr>
-                                <w:sz w:val="14"/>
-                                <w:szCs w:val="14"/>
-                              </w:rPr>
-                              <w:t>center</w:t>
-                            </w:r>
-                            <w:proofErr w:type="gramEnd"/>
-                            <w:r>
-                              <w:rPr>
-                                <w:sz w:val="14"/>
-                                <w:szCs w:val="14"/>
-                              </w:rPr>
-                              <w:t>)</w:t>
+                              <w:t>(center)</w:t>
                             </w:r>
                           </w:p>
                           <w:p>
@@ -2109,85 +1962,37 @@
                                 <w:sz w:val="14"/>
                                 <w:szCs w:val="14"/>
                               </w:rPr>
-                              <w:t>– Elongation (e.g</w:t>
-                            </w:r>
-                            <w:proofErr w:type="gramStart"/>
-                            <w:r>
-                              <w:rPr>
-                                <w:sz w:val="14"/>
-                                <w:szCs w:val="14"/>
-                              </w:rPr>
-                              <w:t>.  ratio</w:t>
-                            </w:r>
-                            <w:proofErr w:type="gramEnd"/>
-                            <w:r>
-                              <w:rPr>
-                                <w:sz w:val="14"/>
-                                <w:szCs w:val="14"/>
-                              </w:rPr>
-                              <w:t xml:space="preserve"> of dimensions of oriented bounding box)</w:t>
-                            </w:r>
-                          </w:p>
-                          <w:p>
-                            <w:pPr>
-                              <w:rPr>
-                                <w:sz w:val="14"/>
-                                <w:szCs w:val="14"/>
-                              </w:rPr>
-                            </w:pPr>
-                            <w:r>
-                              <w:rPr>
-                                <w:sz w:val="14"/>
-                                <w:szCs w:val="14"/>
-                              </w:rPr>
-                              <w:t>– Compactness (e.g</w:t>
-                            </w:r>
-                            <w:proofErr w:type="gramStart"/>
-                            <w:r>
-                              <w:rPr>
-                                <w:sz w:val="14"/>
-                                <w:szCs w:val="14"/>
-                              </w:rPr>
-                              <w:t>.  ratio</w:t>
-                            </w:r>
-                            <w:proofErr w:type="gramEnd"/>
-                            <w:r>
-                              <w:rPr>
-                                <w:sz w:val="14"/>
-                                <w:szCs w:val="14"/>
-                              </w:rPr>
-                              <w:t xml:space="preserve"> of region area to bounding box size)</w:t>
-                            </w:r>
-                          </w:p>
-                          <w:p>
-                            <w:pPr>
-                              <w:rPr>
-                                <w:sz w:val="14"/>
-                                <w:szCs w:val="14"/>
-                              </w:rPr>
-                            </w:pPr>
-                            <w:r>
-                              <w:rPr>
-                                <w:sz w:val="14"/>
-                                <w:szCs w:val="14"/>
-                              </w:rPr>
-                              <w:t>– Circularity (e.g</w:t>
-                            </w:r>
-                            <w:proofErr w:type="gramStart"/>
-                            <w:r>
-                              <w:rPr>
-                                <w:sz w:val="14"/>
-                                <w:szCs w:val="14"/>
-                              </w:rPr>
-                              <w:t>.  ratio</w:t>
-                            </w:r>
-                            <w:proofErr w:type="gramEnd"/>
-                            <w:r>
-                              <w:rPr>
-                                <w:sz w:val="14"/>
-                                <w:szCs w:val="14"/>
-                              </w:rPr>
-                              <w:t xml:space="preserve"> between perimeter^2 and area</w:t>
+                              <w:t>– Elongation (e.g.  ratio of dimensions of oriented bounding box)</w:t>
+                            </w:r>
+                          </w:p>
+                          <w:p>
+                            <w:pPr>
+                              <w:rPr>
+                                <w:sz w:val="14"/>
+                                <w:szCs w:val="14"/>
+                              </w:rPr>
+                            </w:pPr>
+                            <w:r>
+                              <w:rPr>
+                                <w:sz w:val="14"/>
+                                <w:szCs w:val="14"/>
+                              </w:rPr>
+                              <w:t>– Compactness (e.g.  ratio of region area to bounding box size)</w:t>
+                            </w:r>
+                          </w:p>
+                          <w:p>
+                            <w:pPr>
+                              <w:rPr>
+                                <w:sz w:val="14"/>
+                                <w:szCs w:val="14"/>
+                              </w:rPr>
+                            </w:pPr>
+                            <w:r>
+                              <w:rPr>
+                                <w:sz w:val="14"/>
+                                <w:szCs w:val="14"/>
+                              </w:rPr>
+                              <w:t>– Circularity (e.g.  ratio between perimeter^2 and area</w:t>
                             </w:r>
                           </w:p>
                           <w:p>
@@ -2338,23 +2143,7 @@
                                 <w:sz w:val="14"/>
                                 <w:szCs w:val="14"/>
                               </w:rPr>
-                              <w:t xml:space="preserve">Otsu's Method of automatic </w:t>
-                            </w:r>
-                            <w:proofErr w:type="spellStart"/>
-                            <w:r>
-                              <w:rPr>
-                                <w:sz w:val="14"/>
-                                <w:szCs w:val="14"/>
-                              </w:rPr>
-                              <w:t>thresholding</w:t>
-                            </w:r>
-                            <w:proofErr w:type="spellEnd"/>
-                            <w:r>
-                              <w:rPr>
-                                <w:sz w:val="14"/>
-                                <w:szCs w:val="14"/>
-                              </w:rPr>
-                              <w:t>: Choose a threshold so that the sum of variance of image values in foreground and background regions is minimized</w:t>
+                              <w:t>Otsu's Method of automatic thresholding: Choose a threshold so that the sum of variance of image values in foreground and background regions is minimized</w:t>
                             </w:r>
                           </w:p>
                           <w:p>
@@ -2421,7 +2210,6 @@
                                 <w:szCs w:val="14"/>
                               </w:rPr>
                             </w:pPr>
-                            <w:proofErr w:type="gramStart"/>
                             <w:r>
                               <w:rPr>
                                 <w:sz w:val="14"/>
@@ -2429,7 +2217,6 @@
                               </w:rPr>
                               <w:t>value</w:t>
                             </w:r>
-                            <w:proofErr w:type="gramEnd"/>
                           </w:p>
                           <w:p>
                             <w:pPr>
@@ -2453,21 +2240,12 @@
                                 <w:szCs w:val="14"/>
                               </w:rPr>
                             </w:pPr>
-                            <w:proofErr w:type="gramStart"/>
-                            <w:r>
-                              <w:rPr>
-                                <w:sz w:val="14"/>
-                                <w:szCs w:val="14"/>
-                              </w:rPr>
-                              <w:t>intensity</w:t>
-                            </w:r>
-                            <w:proofErr w:type="gramEnd"/>
-                            <w:r>
-                              <w:rPr>
-                                <w:sz w:val="14"/>
-                                <w:szCs w:val="14"/>
-                              </w:rPr>
-                              <w:t xml:space="preserve"> between adjacent regions is at most 1.</w:t>
+                            <w:r>
+                              <w:rPr>
+                                <w:sz w:val="14"/>
+                                <w:szCs w:val="14"/>
+                              </w:rPr>
+                              <w:t>intensity between adjacent regions is at most 1.</w:t>
                             </w:r>
                           </w:p>
                           <w:p>
@@ -2532,45 +2310,27 @@
                                 <w:szCs w:val="14"/>
                               </w:rPr>
                             </w:pPr>
-                            <w:proofErr w:type="gramStart"/>
-                            <w:r>
-                              <w:rPr>
-                                <w:sz w:val="14"/>
-                                <w:szCs w:val="14"/>
-                              </w:rPr>
-                              <w:t>any</w:t>
-                            </w:r>
-                            <w:proofErr w:type="gramEnd"/>
-                            <w:r>
-                              <w:rPr>
-                                <w:sz w:val="14"/>
-                                <w:szCs w:val="14"/>
-                              </w:rPr>
-                              <w:t xml:space="preserve"> pixels that are less than or equal to its pixel value; create dam</w:t>
-                            </w:r>
-                          </w:p>
-                          <w:p>
-                            <w:pPr>
-                              <w:rPr>
-                                <w:sz w:val="14"/>
-                                <w:szCs w:val="14"/>
-                              </w:rPr>
-                            </w:pPr>
-                            <w:proofErr w:type="gramStart"/>
-                            <w:r>
-                              <w:rPr>
-                                <w:sz w:val="14"/>
-                                <w:szCs w:val="14"/>
-                              </w:rPr>
-                              <w:t>when</w:t>
-                            </w:r>
-                            <w:proofErr w:type="gramEnd"/>
-                            <w:r>
-                              <w:rPr>
-                                <w:sz w:val="14"/>
-                                <w:szCs w:val="14"/>
-                              </w:rPr>
-                              <w:t xml:space="preserve"> two regions merge</w:t>
+                            <w:r>
+                              <w:rPr>
+                                <w:sz w:val="14"/>
+                                <w:szCs w:val="14"/>
+                              </w:rPr>
+                              <w:t>any pixels that are less than or equal to its pixel value; create dam</w:t>
+                            </w:r>
+                          </w:p>
+                          <w:p>
+                            <w:pPr>
+                              <w:rPr>
+                                <w:sz w:val="14"/>
+                                <w:szCs w:val="14"/>
+                              </w:rPr>
+                            </w:pPr>
+                            <w:r>
+                              <w:rPr>
+                                <w:sz w:val="14"/>
+                                <w:szCs w:val="14"/>
+                              </w:rPr>
+                              <w:t>when two regions merge</w:t>
                             </w:r>
                           </w:p>
                           <w:p>
@@ -3871,23 +3631,7 @@
                                 <w:sz w:val="14"/>
                                 <w:szCs w:val="14"/>
                               </w:rPr>
-                              <w:t xml:space="preserve">• </w:t>
-                            </w:r>
-                            <w:proofErr w:type="spellStart"/>
-                            <w:r>
-                              <w:rPr>
-                                <w:sz w:val="14"/>
-                                <w:szCs w:val="14"/>
-                              </w:rPr>
-                              <w:t>Jaccard</w:t>
-                            </w:r>
-                            <w:proofErr w:type="spellEnd"/>
-                            <w:r>
-                              <w:rPr>
-                                <w:sz w:val="14"/>
-                                <w:szCs w:val="14"/>
-                              </w:rPr>
-                              <w:t xml:space="preserve"> Index (aka – Precision, Overlap Ratio)</w:t>
+                              <w:t>• Jaccard Index (aka – Precision, Overlap Ratio)</w:t>
                             </w:r>
                           </w:p>
                           <w:p>
@@ -4196,53 +3940,7 @@
                                 <w:sz w:val="14"/>
                                 <w:szCs w:val="14"/>
                               </w:rPr>
-                              <w:t>: color, texture, and reflectance properties (</w:t>
-                            </w:r>
-                            <w:proofErr w:type="spellStart"/>
-                            <w:r>
-                              <w:rPr>
-                                <w:rFonts w:ascii="Times New Roman" w:hAnsi="Times New Roman" w:cs="Times New Roman"/>
-                                <w:sz w:val="14"/>
-                                <w:szCs w:val="14"/>
-                              </w:rPr>
-                              <w:t>Lambertian</w:t>
-                            </w:r>
-                            <w:proofErr w:type="spellEnd"/>
-                            <w:r>
-                              <w:rPr>
-                                <w:rFonts w:ascii="Times New Roman" w:hAnsi="Times New Roman" w:cs="Times New Roman"/>
-                                <w:sz w:val="14"/>
-                                <w:szCs w:val="14"/>
-                              </w:rPr>
-                              <w:t xml:space="preserve"> </w:t>
-                            </w:r>
-                            <w:proofErr w:type="spellStart"/>
-                            <w:proofErr w:type="gramStart"/>
-                            <w:r>
-                              <w:rPr>
-                                <w:rFonts w:ascii="Times New Roman" w:hAnsi="Times New Roman" w:cs="Times New Roman"/>
-                                <w:sz w:val="14"/>
-                                <w:szCs w:val="14"/>
-                              </w:rPr>
-                              <w:t>vs</w:t>
-                            </w:r>
-                            <w:proofErr w:type="spellEnd"/>
-                            <w:r>
-                              <w:rPr>
-                                <w:rFonts w:ascii="Times New Roman" w:hAnsi="Times New Roman" w:cs="Times New Roman"/>
-                                <w:sz w:val="14"/>
-                                <w:szCs w:val="14"/>
-                              </w:rPr>
-                              <w:t xml:space="preserve">  specular</w:t>
-                            </w:r>
-                            <w:proofErr w:type="gramEnd"/>
-                            <w:r>
-                              <w:rPr>
-                                <w:rFonts w:ascii="Times New Roman" w:hAnsi="Times New Roman" w:cs="Times New Roman"/>
-                                <w:sz w:val="14"/>
-                                <w:szCs w:val="14"/>
-                              </w:rPr>
-                              <w:t>)</w:t>
+                              <w:t>: color, texture, and reflectance properties (Lambertian vs  specular)</w:t>
                             </w:r>
                           </w:p>
                           <w:p>
@@ -4343,18 +4041,8 @@
                                 <w:sz w:val="14"/>
                                 <w:szCs w:val="14"/>
                               </w:rPr>
-                              <w:t xml:space="preserve">    • Mark </w:t>
-                            </w:r>
-                            <w:proofErr w:type="gramStart"/>
-                            <w:r>
-                              <w:rPr>
-                                <w:rFonts w:ascii="Times New Roman" w:hAnsi="Times New Roman" w:cs="Times New Roman"/>
-                                <w:sz w:val="14"/>
-                                <w:szCs w:val="14"/>
-                              </w:rPr>
-                              <w:t>self !</w:t>
-                            </w:r>
-                            <w:proofErr w:type="gramEnd"/>
+                              <w:t xml:space="preserve">    • Mark self !</w:t>
+                            </w:r>
                           </w:p>
                           <w:p>
                             <w:pPr>
@@ -4374,25 +4062,7 @@
                                 <w:sz w:val="14"/>
                                 <w:szCs w:val="14"/>
                               </w:rPr>
-                              <w:t xml:space="preserve">    • </w:t>
-                            </w:r>
-                            <w:proofErr w:type="gramStart"/>
-                            <w:r>
-                              <w:rPr>
-                                <w:rFonts w:ascii="Times New Roman" w:hAnsi="Times New Roman" w:cs="Times New Roman"/>
-                                <w:sz w:val="14"/>
-                                <w:szCs w:val="14"/>
-                              </w:rPr>
-                              <w:t>For</w:t>
-                            </w:r>
-                            <w:proofErr w:type="gramEnd"/>
-                            <w:r>
-                              <w:rPr>
-                                <w:rFonts w:ascii="Times New Roman" w:hAnsi="Times New Roman" w:cs="Times New Roman"/>
-                                <w:sz w:val="14"/>
-                                <w:szCs w:val="14"/>
-                              </w:rPr>
-                              <w:t xml:space="preserve"> each neighbor!</w:t>
+                              <w:t xml:space="preserve">    • For each neighbor!</w:t>
                             </w:r>
                           </w:p>
                           <w:p>
@@ -4688,54 +4358,22 @@
                                 <w:sz w:val="14"/>
                                 <w:szCs w:val="14"/>
                               </w:rPr>
-                              <w:t xml:space="preserve"> • Divide 16 x 16 region surrounding </w:t>
-                            </w:r>
-                            <w:proofErr w:type="spellStart"/>
-                            <w:r>
-                              <w:rPr>
-                                <w:sz w:val="14"/>
-                                <w:szCs w:val="14"/>
-                              </w:rPr>
-                              <w:t>keypoint</w:t>
-                            </w:r>
-                            <w:proofErr w:type="spellEnd"/>
-                            <w:r>
-                              <w:rPr>
-                                <w:sz w:val="14"/>
-                                <w:szCs w:val="14"/>
-                              </w:rPr>
-                              <w:t xml:space="preserve"> into 4 x 4 windows</w:t>
-                            </w:r>
-                          </w:p>
-                          <w:p>
-                            <w:pPr>
-                              <w:rPr>
-                                <w:sz w:val="14"/>
-                                <w:szCs w:val="14"/>
-                              </w:rPr>
-                            </w:pPr>
-                            <w:r>
-                              <w:rPr>
-                                <w:sz w:val="14"/>
-                                <w:szCs w:val="14"/>
-                              </w:rPr>
-                              <w:t xml:space="preserve"> • </w:t>
-                            </w:r>
-                            <w:proofErr w:type="gramStart"/>
-                            <w:r>
-                              <w:rPr>
-                                <w:sz w:val="14"/>
-                                <w:szCs w:val="14"/>
-                              </w:rPr>
-                              <w:t>For</w:t>
-                            </w:r>
-                            <w:proofErr w:type="gramEnd"/>
-                            <w:r>
-                              <w:rPr>
-                                <w:sz w:val="14"/>
-                                <w:szCs w:val="14"/>
-                              </w:rPr>
-                              <w:t xml:space="preserve"> each window, compute a histogram with 8 bins</w:t>
+                              <w:t xml:space="preserve"> • Divide 16 x 16 region surrounding keypoint into 4 x 4 windows</w:t>
+                            </w:r>
+                          </w:p>
+                          <w:p>
+                            <w:pPr>
+                              <w:rPr>
+                                <w:sz w:val="14"/>
+                                <w:szCs w:val="14"/>
+                              </w:rPr>
+                            </w:pPr>
+                            <w:r>
+                              <w:rPr>
+                                <w:sz w:val="14"/>
+                                <w:szCs w:val="14"/>
+                              </w:rPr>
+                              <w:t xml:space="preserve"> • For each window, compute a histogram with 8 bins</w:t>
                             </w:r>
                           </w:p>
                           <w:p>
@@ -4807,7 +4445,7 @@
                                           </pic:cNvPicPr>
                                         </pic:nvPicPr>
                                         <pic:blipFill>
-                                          <a:blip r:embed="rId8">
+                                          <a:blip r:embed="rId10">
                                             <a:extLst>
                                               <a:ext uri="{28A0092B-C50C-407E-A947-70E740481C1C}">
                                                 <a14:useLocalDpi xmlns:a14="http://schemas.microsoft.com/office/drawing/2010/main" val="0"/>
@@ -4878,7 +4516,7 @@
                                           </pic:cNvPicPr>
                                         </pic:nvPicPr>
                                         <pic:blipFill>
-                                          <a:blip r:embed="rId9">
+                                          <a:blip r:embed="rId11">
                                             <a:extLst>
                                               <a:ext uri="{28A0092B-C50C-407E-A947-70E740481C1C}">
                                                 <a14:useLocalDpi xmlns:a14="http://schemas.microsoft.com/office/drawing/2010/main" val="0"/>
@@ -5573,7 +5211,7 @@
                                     </pic:cNvPicPr>
                                   </pic:nvPicPr>
                                   <pic:blipFill>
-                                    <a:blip r:embed="rId8">
+                                    <a:blip r:embed="rId12">
                                       <a:extLst>
                                         <a:ext uri="{28A0092B-C50C-407E-A947-70E740481C1C}">
                                           <a14:useLocalDpi xmlns:a14="http://schemas.microsoft.com/office/drawing/2010/main" val="0"/>
@@ -5644,7 +5282,7 @@
                                     </pic:cNvPicPr>
                                   </pic:nvPicPr>
                                   <pic:blipFill>
-                                    <a:blip r:embed="rId9">
+                                    <a:blip r:embed="rId13">
                                       <a:extLst>
                                         <a:ext uri="{28A0092B-C50C-407E-A947-70E740481C1C}">
                                           <a14:useLocalDpi xmlns:a14="http://schemas.microsoft.com/office/drawing/2010/main" val="0"/>
@@ -5775,23 +5413,7 @@
                                 <w:sz w:val="14"/>
                                 <w:szCs w:val="14"/>
                               </w:rPr>
-                              <w:t xml:space="preserve"> • </w:t>
-                            </w:r>
-                            <w:proofErr w:type="gramStart"/>
-                            <w:r>
-                              <w:rPr>
-                                <w:sz w:val="14"/>
-                                <w:szCs w:val="14"/>
-                              </w:rPr>
-                              <w:t>Also</w:t>
-                            </w:r>
-                            <w:proofErr w:type="gramEnd"/>
-                            <w:r>
-                              <w:rPr>
-                                <w:sz w:val="14"/>
-                                <w:szCs w:val="14"/>
-                              </w:rPr>
-                              <w:t xml:space="preserve"> called: Perspective.</w:t>
+                              <w:t xml:space="preserve"> • Also called: Perspective.</w:t>
                             </w:r>
                           </w:p>
                           <w:p>
@@ -5821,23 +5443,7 @@
                                 <w:sz w:val="14"/>
                                 <w:szCs w:val="14"/>
                               </w:rPr>
-                              <w:t xml:space="preserve"> • </w:t>
-                            </w:r>
-                            <w:proofErr w:type="gramStart"/>
-                            <w:r>
-                              <w:rPr>
-                                <w:sz w:val="14"/>
-                                <w:szCs w:val="14"/>
-                              </w:rPr>
-                              <w:t>What</w:t>
-                            </w:r>
-                            <w:proofErr w:type="gramEnd"/>
-                            <w:r>
-                              <w:rPr>
-                                <w:sz w:val="14"/>
-                                <w:szCs w:val="14"/>
-                              </w:rPr>
-                              <w:t xml:space="preserve"> changes:</w:t>
+                              <w:t xml:space="preserve"> • What changes:</w:t>
                             </w:r>
                           </w:p>
                           <w:p>
@@ -5867,23 +5473,7 @@
                                 <w:sz w:val="14"/>
                                 <w:szCs w:val="14"/>
                               </w:rPr>
-                              <w:t xml:space="preserve">    – Orientation </w:t>
-                            </w:r>
-                            <w:proofErr w:type="spellStart"/>
-                            <w:r>
-                              <w:rPr>
-                                <w:sz w:val="14"/>
-                                <w:szCs w:val="14"/>
-                              </w:rPr>
-                              <w:t>wrt</w:t>
-                            </w:r>
-                            <w:proofErr w:type="spellEnd"/>
-                            <w:r>
-                              <w:rPr>
-                                <w:sz w:val="14"/>
-                                <w:szCs w:val="14"/>
-                              </w:rPr>
-                              <w:t xml:space="preserve"> coordinate axes</w:t>
+                              <w:t xml:space="preserve">    – Orientation wrt coordinate axes</w:t>
                             </w:r>
                           </w:p>
                           <w:p>
@@ -5943,23 +5533,7 @@
                                 <w:sz w:val="14"/>
                                 <w:szCs w:val="14"/>
                               </w:rPr>
-                              <w:t xml:space="preserve">• </w:t>
-                            </w:r>
-                            <w:proofErr w:type="gramStart"/>
-                            <w:r>
-                              <w:rPr>
-                                <w:sz w:val="14"/>
-                                <w:szCs w:val="14"/>
-                              </w:rPr>
-                              <w:t>What</w:t>
-                            </w:r>
-                            <w:proofErr w:type="gramEnd"/>
-                            <w:r>
-                              <w:rPr>
-                                <w:sz w:val="14"/>
-                                <w:szCs w:val="14"/>
-                              </w:rPr>
-                              <w:t xml:space="preserve"> stays the same:</w:t>
+                              <w:t>• What stays the same:</w:t>
                             </w:r>
                           </w:p>
                           <w:p>
@@ -6313,7 +5887,7 @@
                     </pic:cNvPicPr>
                   </pic:nvPicPr>
                   <pic:blipFill>
-                    <a:blip r:embed="rId10">
+                    <a:blip r:embed="rId14">
                       <a:extLst>
                         <a:ext uri="{28A0092B-C50C-407E-A947-70E740481C1C}">
                           <a14:useLocalDpi xmlns:a14="http://schemas.microsoft.com/office/drawing/2010/main" val="0"/>
@@ -6437,116 +6011,52 @@
                                 <w:sz w:val="14"/>
                                 <w:szCs w:val="14"/>
                               </w:rPr>
-                              <w:t xml:space="preserve"> - </w:t>
-                            </w:r>
-                            <w:proofErr w:type="spellStart"/>
-                            <w:r>
-                              <w:rPr>
-                                <w:sz w:val="14"/>
-                                <w:szCs w:val="14"/>
-                              </w:rPr>
-                              <w:t>RANdom</w:t>
-                            </w:r>
-                            <w:proofErr w:type="spellEnd"/>
-                            <w:r>
-                              <w:rPr>
-                                <w:sz w:val="14"/>
-                                <w:szCs w:val="14"/>
-                              </w:rPr>
-                              <w:t xml:space="preserve"> Sample And Consensus</w:t>
-                            </w:r>
-                          </w:p>
-                          <w:p>
-                            <w:pPr>
-                              <w:rPr>
-                                <w:sz w:val="14"/>
-                                <w:szCs w:val="14"/>
-                              </w:rPr>
-                            </w:pPr>
-                            <w:r>
-                              <w:rPr>
-                                <w:sz w:val="14"/>
-                                <w:szCs w:val="14"/>
-                              </w:rPr>
-                              <w:t xml:space="preserve">• </w:t>
-                            </w:r>
-                            <w:proofErr w:type="gramStart"/>
-                            <w:r>
-                              <w:rPr>
-                                <w:sz w:val="14"/>
-                                <w:szCs w:val="14"/>
-                              </w:rPr>
-                              <w:t>Robust</w:t>
-                            </w:r>
-                            <w:proofErr w:type="gramEnd"/>
-                            <w:r>
-                              <w:rPr>
-                                <w:sz w:val="14"/>
-                                <w:szCs w:val="14"/>
-                              </w:rPr>
-                              <w:t xml:space="preserve"> estimation of parameters in the presence of outliers mistakes &amp; noise)</w:t>
-                            </w:r>
-                          </w:p>
-                          <w:p>
-                            <w:pPr>
-                              <w:rPr>
-                                <w:sz w:val="14"/>
-                                <w:szCs w:val="14"/>
-                              </w:rPr>
-                            </w:pPr>
-                            <w:r>
-                              <w:rPr>
-                                <w:sz w:val="14"/>
-                                <w:szCs w:val="14"/>
-                              </w:rPr>
-                              <w:t xml:space="preserve">• </w:t>
-                            </w:r>
-                            <w:proofErr w:type="gramStart"/>
-                            <w:r>
-                              <w:rPr>
-                                <w:sz w:val="14"/>
-                                <w:szCs w:val="14"/>
-                              </w:rPr>
-                              <w:t>Given</w:t>
-                            </w:r>
-                            <w:proofErr w:type="gramEnd"/>
-                            <w:r>
-                              <w:rPr>
-                                <w:sz w:val="14"/>
-                                <w:szCs w:val="14"/>
-                              </w:rPr>
-                              <w:t>: Corresponding points, error threshold, number of iterations</w:t>
-                            </w:r>
-                          </w:p>
-                          <w:p>
-                            <w:pPr>
-                              <w:rPr>
-                                <w:sz w:val="14"/>
-                                <w:szCs w:val="14"/>
-                              </w:rPr>
-                            </w:pPr>
-                            <w:r>
-                              <w:rPr>
-                                <w:sz w:val="14"/>
-                                <w:szCs w:val="14"/>
-                              </w:rPr>
-                              <w:t xml:space="preserve">• </w:t>
-                            </w:r>
-                            <w:proofErr w:type="gramStart"/>
-                            <w:r>
-                              <w:rPr>
-                                <w:sz w:val="14"/>
-                                <w:szCs w:val="14"/>
-                              </w:rPr>
-                              <w:t>In</w:t>
-                            </w:r>
-                            <w:proofErr w:type="gramEnd"/>
-                            <w:r>
-                              <w:rPr>
-                                <w:sz w:val="14"/>
-                                <w:szCs w:val="14"/>
-                              </w:rPr>
-                              <w:t xml:space="preserve"> a loop – Choose a sample of the points</w:t>
+                              <w:t xml:space="preserve"> - RANdom Sample And Consensus</w:t>
+                            </w:r>
+                          </w:p>
+                          <w:p>
+                            <w:pPr>
+                              <w:rPr>
+                                <w:sz w:val="14"/>
+                                <w:szCs w:val="14"/>
+                              </w:rPr>
+                            </w:pPr>
+                            <w:r>
+                              <w:rPr>
+                                <w:sz w:val="14"/>
+                                <w:szCs w:val="14"/>
+                              </w:rPr>
+                              <w:t>• Robust estimation of parameters in the presence of outliers mistakes &amp; noise)</w:t>
+                            </w:r>
+                          </w:p>
+                          <w:p>
+                            <w:pPr>
+                              <w:rPr>
+                                <w:sz w:val="14"/>
+                                <w:szCs w:val="14"/>
+                              </w:rPr>
+                            </w:pPr>
+                            <w:r>
+                              <w:rPr>
+                                <w:sz w:val="14"/>
+                                <w:szCs w:val="14"/>
+                              </w:rPr>
+                              <w:t>• Given: Corresponding points, error threshold, number of iterations</w:t>
+                            </w:r>
+                          </w:p>
+                          <w:p>
+                            <w:pPr>
+                              <w:rPr>
+                                <w:sz w:val="14"/>
+                                <w:szCs w:val="14"/>
+                              </w:rPr>
+                            </w:pPr>
+                            <w:r>
+                              <w:rPr>
+                                <w:sz w:val="14"/>
+                                <w:szCs w:val="14"/>
+                              </w:rPr>
+                              <w:t>• In a loop – Choose a sample of the points</w:t>
                             </w:r>
                           </w:p>
                           <w:p>
@@ -6636,54 +6146,22 @@
                                 <w:sz w:val="14"/>
                                 <w:szCs w:val="14"/>
                               </w:rPr>
-                              <w:t xml:space="preserve">  – How many points to estimate parameters?  (</w:t>
-                            </w:r>
-                            <w:proofErr w:type="gramStart"/>
-                            <w:r>
-                              <w:rPr>
-                                <w:sz w:val="14"/>
-                                <w:szCs w:val="14"/>
-                              </w:rPr>
-                              <w:t>k</w:t>
-                            </w:r>
-                            <w:proofErr w:type="gramEnd"/>
-                            <w:r>
-                              <w:rPr>
-                                <w:sz w:val="14"/>
-                                <w:szCs w:val="14"/>
-                              </w:rPr>
-                              <w:t>)</w:t>
-                            </w:r>
-                          </w:p>
-                          <w:p>
-                            <w:pPr>
-                              <w:rPr>
-                                <w:sz w:val="14"/>
-                                <w:szCs w:val="14"/>
-                              </w:rPr>
-                            </w:pPr>
-                            <w:r>
-                              <w:rPr>
-                                <w:sz w:val="14"/>
-                                <w:szCs w:val="14"/>
-                              </w:rPr>
-                              <w:t xml:space="preserve">  – What is inlier probability?  (</w:t>
-                            </w:r>
-                            <w:proofErr w:type="gramStart"/>
-                            <w:r>
-                              <w:rPr>
-                                <w:sz w:val="14"/>
-                                <w:szCs w:val="14"/>
-                              </w:rPr>
-                              <w:t>p</w:t>
-                            </w:r>
-                            <w:proofErr w:type="gramEnd"/>
-                            <w:r>
-                              <w:rPr>
-                                <w:sz w:val="14"/>
-                                <w:szCs w:val="14"/>
-                              </w:rPr>
-                              <w:t>)</w:t>
+                              <w:t xml:space="preserve">  – How many points to estimate parameters?  (k)</w:t>
+                            </w:r>
+                          </w:p>
+                          <w:p>
+                            <w:pPr>
+                              <w:rPr>
+                                <w:sz w:val="14"/>
+                                <w:szCs w:val="14"/>
+                              </w:rPr>
+                            </w:pPr>
+                            <w:r>
+                              <w:rPr>
+                                <w:sz w:val="14"/>
+                                <w:szCs w:val="14"/>
+                              </w:rPr>
+                              <w:t xml:space="preserve">  – What is inlier probability?  (p)</w:t>
                             </w:r>
                           </w:p>
                           <w:p>
@@ -6713,56 +6191,22 @@
                                 <w:sz w:val="14"/>
                                 <w:szCs w:val="14"/>
                               </w:rPr>
-                              <w:t xml:space="preserve">  – Probability that all points in a trial are inliers?  </w:t>
-                            </w:r>
-                            <w:proofErr w:type="spellStart"/>
-                            <w:proofErr w:type="gramStart"/>
-                            <w:r>
-                              <w:rPr>
-                                <w:sz w:val="14"/>
-                                <w:szCs w:val="14"/>
-                              </w:rPr>
-                              <w:t>p</w:t>
-                            </w:r>
-                            <w:proofErr w:type="gramEnd"/>
-                            <w:r>
-                              <w:rPr>
-                                <w:sz w:val="14"/>
-                                <w:szCs w:val="14"/>
-                              </w:rPr>
-                              <w:t>^k</w:t>
-                            </w:r>
-                            <w:proofErr w:type="spellEnd"/>
-                          </w:p>
-                          <w:p>
-                            <w:pPr>
-                              <w:rPr>
-                                <w:sz w:val="14"/>
-                                <w:szCs w:val="14"/>
-                              </w:rPr>
-                            </w:pPr>
-                            <w:r>
-                              <w:rPr>
-                                <w:sz w:val="14"/>
-                                <w:szCs w:val="14"/>
-                              </w:rPr>
-                              <w:t xml:space="preserve">  – Probability that after S trials you will not have found a sample with all inliers?  (1 – </w:t>
-                            </w:r>
-                            <w:proofErr w:type="spellStart"/>
-                            <w:r>
-                              <w:rPr>
-                                <w:sz w:val="14"/>
-                                <w:szCs w:val="14"/>
-                              </w:rPr>
-                              <w:t>p^k</w:t>
-                            </w:r>
-                            <w:proofErr w:type="spellEnd"/>
-                            <w:r>
-                              <w:rPr>
-                                <w:sz w:val="14"/>
-                                <w:szCs w:val="14"/>
-                              </w:rPr>
-                              <w:t>) ^ S</w:t>
+                              <w:t xml:space="preserve">  – Probability that all points in a trial are inliers?  p^k</w:t>
+                            </w:r>
+                          </w:p>
+                          <w:p>
+                            <w:pPr>
+                              <w:rPr>
+                                <w:sz w:val="14"/>
+                                <w:szCs w:val="14"/>
+                              </w:rPr>
+                            </w:pPr>
+                            <w:r>
+                              <w:rPr>
+                                <w:sz w:val="14"/>
+                                <w:szCs w:val="14"/>
+                              </w:rPr>
+                              <w:t xml:space="preserve">  – Probability that after S trials you will not have found a sample with all inliers?  (1 – p^k) ^ S</w:t>
                             </w:r>
                           </w:p>
                           <w:p>
@@ -6792,70 +6236,22 @@
                                 <w:sz w:val="14"/>
                                 <w:szCs w:val="14"/>
                               </w:rPr>
-                              <w:t xml:space="preserve">  – (1 – P) = (1 – </w:t>
-                            </w:r>
-                            <w:proofErr w:type="spellStart"/>
-                            <w:r>
-                              <w:rPr>
-                                <w:sz w:val="14"/>
-                                <w:szCs w:val="14"/>
-                              </w:rPr>
-                              <w:t>p^k</w:t>
-                            </w:r>
-                            <w:proofErr w:type="spellEnd"/>
-                            <w:r>
-                              <w:rPr>
-                                <w:sz w:val="14"/>
-                                <w:szCs w:val="14"/>
-                              </w:rPr>
-                              <w:t>)^S</w:t>
-                            </w:r>
-                          </w:p>
-                          <w:p>
-                            <w:pPr>
-                              <w:rPr>
-                                <w:sz w:val="14"/>
-                                <w:szCs w:val="14"/>
-                              </w:rPr>
-                            </w:pPr>
-                            <w:r>
-                              <w:rPr>
-                                <w:sz w:val="14"/>
-                                <w:szCs w:val="14"/>
-                              </w:rPr>
-                              <w:t xml:space="preserve">  – S = </w:t>
-                            </w:r>
-                            <w:proofErr w:type="gramStart"/>
-                            <w:r>
-                              <w:rPr>
-                                <w:sz w:val="14"/>
-                                <w:szCs w:val="14"/>
-                              </w:rPr>
-                              <w:t>log(</w:t>
-                            </w:r>
-                            <w:proofErr w:type="gramEnd"/>
-                            <w:r>
-                              <w:rPr>
-                                <w:sz w:val="14"/>
-                                <w:szCs w:val="14"/>
-                              </w:rPr>
-                              <w:t xml:space="preserve">1-P) / log(1 – </w:t>
-                            </w:r>
-                            <w:proofErr w:type="spellStart"/>
-                            <w:r>
-                              <w:rPr>
-                                <w:sz w:val="14"/>
-                                <w:szCs w:val="14"/>
-                              </w:rPr>
-                              <w:t>p^k</w:t>
-                            </w:r>
-                            <w:proofErr w:type="spellEnd"/>
-                            <w:r>
-                              <w:rPr>
-                                <w:sz w:val="14"/>
-                                <w:szCs w:val="14"/>
-                              </w:rPr>
-                              <w:t>)</w:t>
+                              <w:t xml:space="preserve">  – (1 – P) = (1 – p^k)^S</w:t>
+                            </w:r>
+                          </w:p>
+                          <w:p>
+                            <w:pPr>
+                              <w:rPr>
+                                <w:sz w:val="14"/>
+                                <w:szCs w:val="14"/>
+                              </w:rPr>
+                            </w:pPr>
+                            <w:r>
+                              <w:rPr>
+                                <w:sz w:val="14"/>
+                                <w:szCs w:val="14"/>
+                              </w:rPr>
+                              <w:t xml:space="preserve">  – S = log(1-P) / log(1 – p^k)</w:t>
                             </w:r>
                           </w:p>
                         </w:txbxContent>
@@ -7422,25 +6818,7 @@
                                 <w:sz w:val="14"/>
                                 <w:szCs w:val="14"/>
                               </w:rPr>
-                              <w:t>Lucas-</w:t>
-                            </w:r>
-                            <w:proofErr w:type="spellStart"/>
-                            <w:r>
-                              <w:rPr>
-                                <w:b/>
-                                <w:sz w:val="14"/>
-                                <w:szCs w:val="14"/>
-                              </w:rPr>
-                              <w:t>Kanade</w:t>
-                            </w:r>
-                            <w:proofErr w:type="spellEnd"/>
-                            <w:r>
-                              <w:rPr>
-                                <w:b/>
-                                <w:sz w:val="14"/>
-                                <w:szCs w:val="14"/>
-                              </w:rPr>
-                              <w:t xml:space="preserve"> </w:t>
+                              <w:t xml:space="preserve">Lucas-Kanade </w:t>
                             </w:r>
                             <w:r>
                               <w:rPr>
@@ -7470,7 +6848,7 @@
                               </w:rPr>
                               <w:t>-Assumes that the flow is essentially constant in a local neighborhood of the </w:t>
                             </w:r>
-                            <w:hyperlink r:id="rId11" w:tooltip="Pixel" w:history="1">
+                            <w:hyperlink r:id="rId15" w:tooltip="Pixel" w:history="1">
                               <w:r>
                                 <w:rPr>
                                   <w:rFonts w:eastAsia="Times New Roman" w:cs="Times New Roman"/>
@@ -7544,7 +6922,7 @@
                                           </pic:cNvPicPr>
                                         </pic:nvPicPr>
                                         <pic:blipFill>
-                                          <a:blip r:embed="rId12">
+                                          <a:blip r:embed="rId16">
                                             <a:extLst>
                                               <a:ext uri="{28A0092B-C50C-407E-A947-70E740481C1C}">
                                                 <a14:useLocalDpi xmlns:a14="http://schemas.microsoft.com/office/drawing/2010/main" val="0"/>
@@ -7588,54 +6966,22 @@
                                 <w:sz w:val="14"/>
                                 <w:szCs w:val="14"/>
                               </w:rPr>
-                              <w:t>Taylor and Newton-</w:t>
-                            </w:r>
-                            <w:proofErr w:type="spellStart"/>
-                            <w:r>
-                              <w:rPr>
-                                <w:sz w:val="14"/>
-                                <w:szCs w:val="14"/>
-                              </w:rPr>
-                              <w:t>Raphson</w:t>
-                            </w:r>
-                            <w:proofErr w:type="spellEnd"/>
-                            <w:r>
-                              <w:rPr>
-                                <w:sz w:val="14"/>
-                                <w:szCs w:val="14"/>
-                              </w:rPr>
-                              <w:t xml:space="preserve"> find roots</w:t>
-                            </w:r>
-                          </w:p>
-                          <w:p>
-                            <w:pPr>
-                              <w:rPr>
-                                <w:sz w:val="14"/>
-                                <w:szCs w:val="14"/>
-                              </w:rPr>
-                            </w:pPr>
-                            <w:r>
-                              <w:rPr>
-                                <w:sz w:val="14"/>
-                                <w:szCs w:val="14"/>
-                              </w:rPr>
-                              <w:t xml:space="preserve">• Two curves: </w:t>
-                            </w:r>
-                            <w:proofErr w:type="gramStart"/>
-                            <w:r>
-                              <w:rPr>
-                                <w:sz w:val="14"/>
-                                <w:szCs w:val="14"/>
-                              </w:rPr>
-                              <w:t>F(</w:t>
-                            </w:r>
-                            <w:proofErr w:type="gramEnd"/>
-                            <w:r>
-                              <w:rPr>
-                                <w:sz w:val="14"/>
-                                <w:szCs w:val="14"/>
-                              </w:rPr>
-                              <w:t>x), G(x)</w:t>
+                              <w:t>Taylor and Newton-Raphson find roots</w:t>
+                            </w:r>
+                          </w:p>
+                          <w:p>
+                            <w:pPr>
+                              <w:rPr>
+                                <w:sz w:val="14"/>
+                                <w:szCs w:val="14"/>
+                              </w:rPr>
+                            </w:pPr>
+                            <w:r>
+                              <w:rPr>
+                                <w:sz w:val="14"/>
+                                <w:szCs w:val="14"/>
+                              </w:rPr>
+                              <w:t>• Two curves: F(x), G(x)</w:t>
                             </w:r>
                           </w:p>
                           <w:p>
@@ -7695,79 +7041,22 @@
                                 <w:sz w:val="14"/>
                                 <w:szCs w:val="14"/>
                               </w:rPr>
-                              <w:t xml:space="preserve">• Assume: G is a translated version of F: </w:t>
-                            </w:r>
-                            <w:proofErr w:type="gramStart"/>
-                            <w:r>
-                              <w:rPr>
-                                <w:sz w:val="14"/>
-                                <w:szCs w:val="14"/>
-                              </w:rPr>
-                              <w:t>G(</w:t>
-                            </w:r>
-                            <w:proofErr w:type="gramEnd"/>
-                            <w:r>
-                              <w:rPr>
-                                <w:sz w:val="14"/>
-                                <w:szCs w:val="14"/>
-                              </w:rPr>
-                              <w:t>x) = F(</w:t>
-                            </w:r>
-                            <w:proofErr w:type="spellStart"/>
-                            <w:r>
-                              <w:rPr>
-                                <w:sz w:val="14"/>
-                                <w:szCs w:val="14"/>
-                              </w:rPr>
-                              <w:t>x+h</w:t>
-                            </w:r>
-                            <w:proofErr w:type="spellEnd"/>
-                            <w:r>
-                              <w:rPr>
-                                <w:sz w:val="14"/>
-                                <w:szCs w:val="14"/>
-                              </w:rPr>
-                              <w:t>)</w:t>
-                            </w:r>
-                          </w:p>
-                          <w:p>
-                            <w:pPr>
-                              <w:rPr>
-                                <w:sz w:val="14"/>
-                                <w:szCs w:val="14"/>
-                              </w:rPr>
-                            </w:pPr>
-                            <w:r>
-                              <w:rPr>
-                                <w:sz w:val="14"/>
-                                <w:szCs w:val="14"/>
-                              </w:rPr>
-                              <w:t xml:space="preserve">• Assume: First-order approximation is sufficient </w:t>
-                            </w:r>
-                            <w:proofErr w:type="gramStart"/>
-                            <w:r>
-                              <w:rPr>
-                                <w:sz w:val="14"/>
-                                <w:szCs w:val="14"/>
-                              </w:rPr>
-                              <w:t>F(</w:t>
-                            </w:r>
-                            <w:proofErr w:type="spellStart"/>
-                            <w:proofErr w:type="gramEnd"/>
-                            <w:r>
-                              <w:rPr>
-                                <w:sz w:val="14"/>
-                                <w:szCs w:val="14"/>
-                              </w:rPr>
-                              <w:t>x+h</w:t>
-                            </w:r>
-                            <w:proofErr w:type="spellEnd"/>
-                            <w:r>
-                              <w:rPr>
-                                <w:sz w:val="14"/>
-                                <w:szCs w:val="14"/>
-                              </w:rPr>
-                              <w:t>) = F(x) + h F’(x)</w:t>
+                              <w:t>• Assume: G is a translated version of F: G(x) = F(x+h)</w:t>
+                            </w:r>
+                          </w:p>
+                          <w:p>
+                            <w:pPr>
+                              <w:rPr>
+                                <w:sz w:val="14"/>
+                                <w:szCs w:val="14"/>
+                              </w:rPr>
+                            </w:pPr>
+                            <w:r>
+                              <w:rPr>
+                                <w:sz w:val="14"/>
+                                <w:szCs w:val="14"/>
+                              </w:rPr>
+                              <w:t>• Assume: First-order approximation is sufficient F(x+h) = F(x) + h F’(x)</w:t>
                             </w:r>
                           </w:p>
                           <w:p>
@@ -7827,32 +7116,7 @@
                                 <w:sz w:val="14"/>
                                 <w:szCs w:val="14"/>
                               </w:rPr>
-                              <w:t xml:space="preserve">  – Until error (</w:t>
-                            </w:r>
-                            <w:proofErr w:type="gramStart"/>
-                            <w:r>
-                              <w:rPr>
-                                <w:sz w:val="14"/>
-                                <w:szCs w:val="14"/>
-                              </w:rPr>
-                              <w:t>F(</w:t>
-                            </w:r>
-                            <w:proofErr w:type="spellStart"/>
-                            <w:proofErr w:type="gramEnd"/>
-                            <w:r>
-                              <w:rPr>
-                                <w:sz w:val="14"/>
-                                <w:szCs w:val="14"/>
-                              </w:rPr>
-                              <w:t>x+h</w:t>
-                            </w:r>
-                            <w:proofErr w:type="spellEnd"/>
-                            <w:r>
-                              <w:rPr>
-                                <w:sz w:val="14"/>
-                                <w:szCs w:val="14"/>
-                              </w:rPr>
-                              <w:t>)–G(x)) is sufficiently small</w:t>
+                              <w:t xml:space="preserve">  – Until error (F(x+h)–G(x)) is sufficiently small</w:t>
                             </w:r>
                           </w:p>
                           <w:p>
@@ -7939,7 +7203,7 @@
                                           </pic:cNvPicPr>
                                         </pic:nvPicPr>
                                         <pic:blipFill>
-                                          <a:blip r:embed="rId13">
+                                          <a:blip r:embed="rId17">
                                             <a:extLst>
                                               <a:ext uri="{28A0092B-C50C-407E-A947-70E740481C1C}">
                                                 <a14:useLocalDpi xmlns:a14="http://schemas.microsoft.com/office/drawing/2010/main" val="0"/>
@@ -8013,101 +7277,37 @@
                                 <w:sz w:val="14"/>
                                 <w:szCs w:val="14"/>
                               </w:rPr>
-                              <w:t xml:space="preserve">• </w:t>
-                            </w:r>
-                            <w:proofErr w:type="gramStart"/>
-                            <w:r>
-                              <w:rPr>
-                                <w:sz w:val="14"/>
-                                <w:szCs w:val="14"/>
-                              </w:rPr>
-                              <w:t>distance</w:t>
-                            </w:r>
-                            <w:proofErr w:type="gramEnd"/>
-                            <w:r>
-                              <w:rPr>
-                                <w:sz w:val="14"/>
-                                <w:szCs w:val="14"/>
-                              </w:rPr>
-                              <w:t xml:space="preserve"> to center</w:t>
-                            </w:r>
-                          </w:p>
-                          <w:p>
-                            <w:pPr>
-                              <w:rPr>
-                                <w:sz w:val="14"/>
-                                <w:szCs w:val="14"/>
-                              </w:rPr>
-                            </w:pPr>
-                            <w:r>
-                              <w:rPr>
-                                <w:sz w:val="14"/>
-                                <w:szCs w:val="14"/>
-                              </w:rPr>
-                              <w:t xml:space="preserve">• </w:t>
-                            </w:r>
-                            <w:proofErr w:type="gramStart"/>
-                            <w:r>
-                              <w:rPr>
-                                <w:sz w:val="14"/>
-                                <w:szCs w:val="14"/>
-                              </w:rPr>
-                              <w:t>mitigate</w:t>
-                            </w:r>
-                            <w:proofErr w:type="gramEnd"/>
-                            <w:r>
-                              <w:rPr>
-                                <w:sz w:val="14"/>
-                                <w:szCs w:val="14"/>
-                              </w:rPr>
-                              <w:t xml:space="preserve"> regions where image values match but gradients do not</w:t>
-                            </w:r>
-                          </w:p>
-                          <w:p>
-                            <w:pPr>
-                              <w:rPr>
-                                <w:sz w:val="14"/>
-                                <w:szCs w:val="14"/>
-                              </w:rPr>
-                            </w:pPr>
-                            <w:r>
-                              <w:rPr>
-                                <w:sz w:val="14"/>
-                                <w:szCs w:val="14"/>
-                              </w:rPr>
-                              <w:t xml:space="preserve"> – When </w:t>
-                            </w:r>
-                            <w:proofErr w:type="spellStart"/>
-                            <w:r>
-                              <w:rPr>
-                                <w:sz w:val="14"/>
-                                <w:szCs w:val="14"/>
-                              </w:rPr>
-                              <w:t>misregistration</w:t>
-                            </w:r>
-                            <w:proofErr w:type="spellEnd"/>
-                            <w:r>
-                              <w:rPr>
-                                <w:sz w:val="14"/>
-                                <w:szCs w:val="14"/>
-                              </w:rPr>
-                              <w:t xml:space="preserve"> might be large </w:t>
-                            </w:r>
-                            <w:proofErr w:type="spellStart"/>
-                            <w:r>
-                              <w:rPr>
-                                <w:sz w:val="14"/>
-                                <w:szCs w:val="14"/>
-                              </w:rPr>
-                              <w:t>wrt</w:t>
-                            </w:r>
-                            <w:proofErr w:type="spellEnd"/>
-                            <w:r>
-                              <w:rPr>
-                                <w:sz w:val="14"/>
-                                <w:szCs w:val="14"/>
-                              </w:rPr>
-                              <w:t xml:space="preserve"> image patch</w:t>
+                              <w:t>• distance to center</w:t>
+                            </w:r>
+                          </w:p>
+                          <w:p>
+                            <w:pPr>
+                              <w:rPr>
+                                <w:sz w:val="14"/>
+                                <w:szCs w:val="14"/>
+                              </w:rPr>
+                            </w:pPr>
+                            <w:r>
+                              <w:rPr>
+                                <w:sz w:val="14"/>
+                                <w:szCs w:val="14"/>
+                              </w:rPr>
+                              <w:t>• mitigate regions where image values match but gradients do not</w:t>
+                            </w:r>
+                          </w:p>
+                          <w:p>
+                            <w:pPr>
+                              <w:rPr>
+                                <w:sz w:val="14"/>
+                                <w:szCs w:val="14"/>
+                              </w:rPr>
+                            </w:pPr>
+                            <w:r>
+                              <w:rPr>
+                                <w:sz w:val="14"/>
+                                <w:szCs w:val="14"/>
+                              </w:rPr>
+                              <w:t xml:space="preserve"> – When misregistration might be large wrt image patch</w:t>
                             </w:r>
                           </w:p>
                           <w:p>
@@ -8147,84 +7347,27 @@
                                 <w:szCs w:val="14"/>
                               </w:rPr>
                             </w:pPr>
-                            <w:proofErr w:type="spellStart"/>
-                            <w:r>
-                              <w:rPr>
-                                <w:sz w:val="14"/>
-                                <w:szCs w:val="14"/>
-                              </w:rPr>
-                              <w:t>Kanade</w:t>
-                            </w:r>
-                            <w:proofErr w:type="spellEnd"/>
-                            <w:r>
-                              <w:rPr>
-                                <w:sz w:val="14"/>
-                                <w:szCs w:val="14"/>
-                              </w:rPr>
-                              <w:t>–Lucas–</w:t>
-                            </w:r>
-                            <w:proofErr w:type="spellStart"/>
-                            <w:r>
-                              <w:rPr>
-                                <w:sz w:val="14"/>
-                                <w:szCs w:val="14"/>
-                              </w:rPr>
-                              <w:t>Tomasi</w:t>
-                            </w:r>
-                            <w:proofErr w:type="spellEnd"/>
-                            <w:r>
-                              <w:rPr>
-                                <w:sz w:val="14"/>
-                                <w:szCs w:val="14"/>
-                              </w:rPr>
-                              <w:t xml:space="preserve"> - less </w:t>
-                            </w:r>
-                            <w:proofErr w:type="gramStart"/>
-                            <w:r>
-                              <w:rPr>
-                                <w:sz w:val="14"/>
-                                <w:szCs w:val="14"/>
-                              </w:rPr>
-                              <w:t>costly  KLT</w:t>
-                            </w:r>
-                            <w:proofErr w:type="gramEnd"/>
-                            <w:r>
-                              <w:rPr>
-                                <w:sz w:val="14"/>
-                                <w:szCs w:val="14"/>
-                              </w:rPr>
-                              <w:t xml:space="preserve"> makes use of spatial intensity information to direct the search for the position that yields the best match.</w:t>
-                            </w:r>
-                          </w:p>
-                          <w:p>
-                            <w:pPr>
-                              <w:rPr>
-                                <w:sz w:val="14"/>
-                                <w:szCs w:val="14"/>
-                              </w:rPr>
-                            </w:pPr>
-                            <w:r>
-                              <w:rPr>
-                                <w:sz w:val="14"/>
-                                <w:szCs w:val="14"/>
-                              </w:rPr>
-                              <w:t xml:space="preserve">• </w:t>
-                            </w:r>
-                            <w:proofErr w:type="gramStart"/>
-                            <w:r>
-                              <w:rPr>
-                                <w:sz w:val="14"/>
-                                <w:szCs w:val="14"/>
-                              </w:rPr>
-                              <w:t>What</w:t>
-                            </w:r>
-                            <w:proofErr w:type="gramEnd"/>
-                            <w:r>
-                              <w:rPr>
-                                <w:sz w:val="14"/>
-                                <w:szCs w:val="14"/>
-                              </w:rPr>
-                              <w:t xml:space="preserve"> properties of this thing can we use?</w:t>
+                            <w:r>
+                              <w:rPr>
+                                <w:sz w:val="14"/>
+                                <w:szCs w:val="14"/>
+                              </w:rPr>
+                              <w:t>Kanade–Lucas–Tomasi - less costly  KLT makes use of spatial intensity information to direct the search for the position that yields the best match.</w:t>
+                            </w:r>
+                          </w:p>
+                          <w:p>
+                            <w:pPr>
+                              <w:rPr>
+                                <w:sz w:val="14"/>
+                                <w:szCs w:val="14"/>
+                              </w:rPr>
+                            </w:pPr>
+                            <w:r>
+                              <w:rPr>
+                                <w:sz w:val="14"/>
+                                <w:szCs w:val="14"/>
+                              </w:rPr>
+                              <w:t>• What properties of this thing can we use?</w:t>
                             </w:r>
                           </w:p>
                           <w:p>
@@ -8329,23 +7472,7 @@
                                 <w:sz w:val="14"/>
                                 <w:szCs w:val="14"/>
                               </w:rPr>
-                              <w:t>Shi-</w:t>
-                            </w:r>
-                            <w:proofErr w:type="spellStart"/>
-                            <w:r>
-                              <w:rPr>
-                                <w:sz w:val="14"/>
-                                <w:szCs w:val="14"/>
-                              </w:rPr>
-                              <w:t>Tomasi</w:t>
-                            </w:r>
-                            <w:proofErr w:type="spellEnd"/>
-                            <w:r>
-                              <w:rPr>
-                                <w:sz w:val="14"/>
-                                <w:szCs w:val="14"/>
-                              </w:rPr>
-                              <w:t xml:space="preserve"> Use translation for tracking and affine model for deciding when to give up</w:t>
+                              <w:t>Shi-Tomasi Use translation for tracking and affine model for deciding when to give up</w:t>
                             </w:r>
                           </w:p>
                         </w:txbxContent>
@@ -8432,7 +7559,7 @@
                         </w:rPr>
                         <w:t>-Assumes that the flow is essentially constant in a local neighborhood of the </w:t>
                       </w:r>
-                      <w:hyperlink r:id="rId14" w:tooltip="Pixel" w:history="1">
+                      <w:hyperlink r:id="rId18" w:tooltip="Pixel" w:history="1">
                         <w:r>
                           <w:rPr>
                             <w:rFonts w:eastAsia="Times New Roman" w:cs="Times New Roman"/>
@@ -8506,7 +7633,7 @@
                                     </pic:cNvPicPr>
                                   </pic:nvPicPr>
                                   <pic:blipFill>
-                                    <a:blip r:embed="rId12">
+                                    <a:blip r:embed="rId19">
                                       <a:extLst>
                                         <a:ext uri="{28A0092B-C50C-407E-A947-70E740481C1C}">
                                           <a14:useLocalDpi xmlns:a14="http://schemas.microsoft.com/office/drawing/2010/main" val="0"/>
@@ -8901,7 +8028,7 @@
                                     </pic:cNvPicPr>
                                   </pic:nvPicPr>
                                   <pic:blipFill>
-                                    <a:blip r:embed="rId13">
+                                    <a:blip r:embed="rId20">
                                       <a:extLst>
                                         <a:ext uri="{28A0092B-C50C-407E-A947-70E740481C1C}">
                                           <a14:useLocalDpi xmlns:a14="http://schemas.microsoft.com/office/drawing/2010/main" val="0"/>
@@ -9351,7 +8478,7 @@
                     </pic:cNvPicPr>
                   </pic:nvPicPr>
                   <pic:blipFill>
-                    <a:blip r:embed="rId15">
+                    <a:blip r:embed="rId21">
                       <a:extLst>
                         <a:ext uri="{28A0092B-C50C-407E-A947-70E740481C1C}">
                           <a14:useLocalDpi xmlns:a14="http://schemas.microsoft.com/office/drawing/2010/main" val="0"/>
@@ -9514,17 +8641,8 @@
                                 <w:sz w:val="14"/>
                                 <w:szCs w:val="14"/>
                               </w:rPr>
-                              <w:t xml:space="preserve">  Localize Features - Image </w:t>
-                            </w:r>
-                            <w:proofErr w:type="spellStart"/>
-                            <w:r>
-                              <w:rPr>
-                                <w:sz w:val="14"/>
-                                <w:szCs w:val="14"/>
-                              </w:rPr>
-                              <w:t>Keypoints</w:t>
-                            </w:r>
-                            <w:proofErr w:type="spellEnd"/>
+                              <w:t xml:space="preserve">  Localize Features - Image Keypoints</w:t>
+                            </w:r>
                           </w:p>
                           <w:p>
                             <w:pPr>
@@ -9628,23 +8746,7 @@
                                 <w:sz w:val="14"/>
                                 <w:szCs w:val="14"/>
                               </w:rPr>
-                              <w:t xml:space="preserve">  </w:t>
-                            </w:r>
-                            <w:proofErr w:type="spellStart"/>
-                            <w:r>
-                              <w:rPr>
-                                <w:sz w:val="14"/>
-                                <w:szCs w:val="14"/>
-                              </w:rPr>
-                              <w:t>Transfor</w:t>
-                            </w:r>
-                            <w:proofErr w:type="spellEnd"/>
-                            <w:r>
-                              <w:rPr>
-                                <w:sz w:val="14"/>
-                                <w:szCs w:val="14"/>
-                              </w:rPr>
-                              <w:t xml:space="preserve"> Weight Map - Error Image</w:t>
+                              <w:t xml:space="preserve">  Transfor Weight Map - Error Image</w:t>
                             </w:r>
                           </w:p>
                           <w:p>
@@ -9704,23 +8806,7 @@
                                 <w:sz w:val="14"/>
                                 <w:szCs w:val="14"/>
                               </w:rPr>
-                              <w:t xml:space="preserve">Three Type: “Copy and Paste”, Distance Transform – Use the pixels from the source image whose center is closest to the output pixel, and Multi-band / Pyramid blending (convolve image with successively larger Gaussians </w:t>
-                            </w:r>
-                            <w:proofErr w:type="spellStart"/>
-                            <w:r>
-                              <w:rPr>
-                                <w:sz w:val="14"/>
-                                <w:szCs w:val="14"/>
-                              </w:rPr>
-                              <w:t>DoG</w:t>
-                            </w:r>
-                            <w:proofErr w:type="spellEnd"/>
-                            <w:r>
-                              <w:rPr>
-                                <w:sz w:val="14"/>
-                                <w:szCs w:val="14"/>
-                              </w:rPr>
-                              <w:t>, Minimum Error Boundary</w:t>
+                              <w:t>Three Type: “Copy and Paste”, Distance Transform – Use the pixels from the source image whose center is closest to the output pixel, and Multi-band / Pyramid blending (convolve image with successively larger Gaussians DoG, Minimum Error Boundary</w:t>
                             </w:r>
                           </w:p>
                         </w:txbxContent>
@@ -10197,7 +9283,7 @@
                     </pic:cNvPicPr>
                   </pic:nvPicPr>
                   <pic:blipFill>
-                    <a:blip r:embed="rId16">
+                    <a:blip r:embed="rId22">
                       <a:extLst>
                         <a:ext uri="{28A0092B-C50C-407E-A947-70E740481C1C}">
                           <a14:useLocalDpi xmlns:a14="http://schemas.microsoft.com/office/drawing/2010/main" val="0"/>
@@ -10362,23 +9448,7 @@
                                 <w:sz w:val="14"/>
                                 <w:szCs w:val="14"/>
                               </w:rPr>
-                              <w:t xml:space="preserve">• </w:t>
-                            </w:r>
-                            <w:proofErr w:type="gramStart"/>
-                            <w:r>
-                              <w:rPr>
-                                <w:sz w:val="14"/>
-                                <w:szCs w:val="14"/>
-                              </w:rPr>
-                              <w:t>Given</w:t>
-                            </w:r>
-                            <w:proofErr w:type="gramEnd"/>
-                            <w:r>
-                              <w:rPr>
-                                <w:sz w:val="14"/>
-                                <w:szCs w:val="14"/>
-                              </w:rPr>
-                              <w:t>: small image patch of something we’re looking for</w:t>
+                              <w:t>• Given: small image patch of something we’re looking for</w:t>
                             </w:r>
                           </w:p>
                           <w:p>
@@ -10408,23 +9478,7 @@
                                 <w:sz w:val="14"/>
                                 <w:szCs w:val="14"/>
                               </w:rPr>
-                              <w:t xml:space="preserve">• </w:t>
-                            </w:r>
-                            <w:proofErr w:type="gramStart"/>
-                            <w:r>
-                              <w:rPr>
-                                <w:sz w:val="14"/>
-                                <w:szCs w:val="14"/>
-                              </w:rPr>
-                              <w:t>How</w:t>
-                            </w:r>
-                            <w:proofErr w:type="gramEnd"/>
-                            <w:r>
-                              <w:rPr>
-                                <w:sz w:val="14"/>
-                                <w:szCs w:val="14"/>
-                              </w:rPr>
-                              <w:t>: Search in a small window around its previous location</w:t>
+                              <w:t>• How: Search in a small window around its previous location</w:t>
                             </w:r>
                           </w:p>
                           <w:p>
@@ -10469,54 +9523,22 @@
                                 <w:sz w:val="14"/>
                                 <w:szCs w:val="14"/>
                               </w:rPr>
-                              <w:t xml:space="preserve">• </w:t>
-                            </w:r>
-                            <w:proofErr w:type="gramStart"/>
-                            <w:r>
-                              <w:rPr>
-                                <w:sz w:val="14"/>
-                                <w:szCs w:val="14"/>
-                              </w:rPr>
-                              <w:t>Given</w:t>
-                            </w:r>
-                            <w:proofErr w:type="gramEnd"/>
-                            <w:r>
-                              <w:rPr>
-                                <w:sz w:val="14"/>
-                                <w:szCs w:val="14"/>
-                              </w:rPr>
-                              <w:t>: template, initial location x0</w:t>
-                            </w:r>
-                          </w:p>
-                          <w:p>
-                            <w:pPr>
-                              <w:rPr>
-                                <w:sz w:val="14"/>
-                                <w:szCs w:val="14"/>
-                              </w:rPr>
-                            </w:pPr>
-                            <w:r>
-                              <w:rPr>
-                                <w:sz w:val="14"/>
-                                <w:szCs w:val="14"/>
-                              </w:rPr>
-                              <w:t xml:space="preserve">• </w:t>
-                            </w:r>
-                            <w:proofErr w:type="gramStart"/>
-                            <w:r>
-                              <w:rPr>
-                                <w:sz w:val="14"/>
-                                <w:szCs w:val="14"/>
-                              </w:rPr>
-                              <w:t>For</w:t>
-                            </w:r>
-                            <w:proofErr w:type="gramEnd"/>
-                            <w:r>
-                              <w:rPr>
-                                <w:sz w:val="14"/>
-                                <w:szCs w:val="14"/>
-                              </w:rPr>
-                              <w:t xml:space="preserve"> each image, t=1:N</w:t>
+                              <w:t>• Given: template, initial location x0</w:t>
+                            </w:r>
+                          </w:p>
+                          <w:p>
+                            <w:pPr>
+                              <w:rPr>
+                                <w:sz w:val="14"/>
+                                <w:szCs w:val="14"/>
+                              </w:rPr>
+                            </w:pPr>
+                            <w:r>
+                              <w:rPr>
+                                <w:sz w:val="14"/>
+                                <w:szCs w:val="14"/>
+                              </w:rPr>
+                              <w:t>• For each image, t=1:N</w:t>
                             </w:r>
                           </w:p>
                           <w:p>
@@ -10546,32 +9568,7 @@
                                 <w:sz w:val="14"/>
                                 <w:szCs w:val="14"/>
                               </w:rPr>
-                              <w:t xml:space="preserve">  – </w:t>
-                            </w:r>
-                            <w:proofErr w:type="spellStart"/>
-                            <w:proofErr w:type="gramStart"/>
-                            <w:r>
-                              <w:rPr>
-                                <w:sz w:val="14"/>
-                                <w:szCs w:val="14"/>
-                              </w:rPr>
-                              <w:t>x</w:t>
-                            </w:r>
-                            <w:proofErr w:type="gramEnd"/>
-                            <w:r>
-                              <w:rPr>
-                                <w:sz w:val="14"/>
-                                <w:szCs w:val="14"/>
-                              </w:rPr>
-                              <w:t>_t</w:t>
-                            </w:r>
-                            <w:proofErr w:type="spellEnd"/>
-                            <w:r>
-                              <w:rPr>
-                                <w:sz w:val="14"/>
-                                <w:szCs w:val="14"/>
-                              </w:rPr>
-                              <w:t xml:space="preserve"> is location with highest NCC score</w:t>
+                              <w:t xml:space="preserve">  – x_t is location with highest NCC score</w:t>
                             </w:r>
                           </w:p>
                           <w:p>
@@ -10631,23 +9628,7 @@
                                 <w:sz w:val="14"/>
                                 <w:szCs w:val="14"/>
                               </w:rPr>
-                              <w:t xml:space="preserve">  – Non-translational motion (e.g</w:t>
-                            </w:r>
-                            <w:proofErr w:type="gramStart"/>
-                            <w:r>
-                              <w:rPr>
-                                <w:sz w:val="14"/>
-                                <w:szCs w:val="14"/>
-                              </w:rPr>
-                              <w:t>.  rotation</w:t>
-                            </w:r>
-                            <w:proofErr w:type="gramEnd"/>
-                            <w:r>
-                              <w:rPr>
-                                <w:sz w:val="14"/>
-                                <w:szCs w:val="14"/>
-                              </w:rPr>
-                              <w:t>)</w:t>
+                              <w:t xml:space="preserve">  – Non-translational motion (e.g.  rotation)</w:t>
                             </w:r>
                           </w:p>
                           <w:p>
@@ -10677,25 +9658,7 @@
                                 <w:sz w:val="14"/>
                                 <w:szCs w:val="14"/>
                               </w:rPr>
-                              <w:t xml:space="preserve">  – </w:t>
-                            </w:r>
-                            <w:proofErr w:type="spellStart"/>
-                            <w:proofErr w:type="gramStart"/>
-                            <w:r>
-                              <w:rPr>
-                                <w:sz w:val="14"/>
-                                <w:szCs w:val="14"/>
-                              </w:rPr>
-                              <w:t>tiD</w:t>
-                            </w:r>
-                            <w:proofErr w:type="spellEnd"/>
-                            <w:proofErr w:type="gramEnd"/>
-                            <w:r>
-                              <w:rPr>
-                                <w:sz w:val="14"/>
-                                <w:szCs w:val="14"/>
-                              </w:rPr>
-                              <w:t xml:space="preserve"> motion</w:t>
+                              <w:t xml:space="preserve">  – tiD motion</w:t>
                             </w:r>
                           </w:p>
                           <w:p>
@@ -10725,23 +9688,7 @@
                                 <w:sz w:val="14"/>
                                 <w:szCs w:val="14"/>
                               </w:rPr>
-                              <w:t xml:space="preserve">• </w:t>
-                            </w:r>
-                            <w:proofErr w:type="gramStart"/>
-                            <w:r>
-                              <w:rPr>
-                                <w:sz w:val="14"/>
-                                <w:szCs w:val="14"/>
-                              </w:rPr>
-                              <w:t>What</w:t>
-                            </w:r>
-                            <w:proofErr w:type="gramEnd"/>
-                            <w:r>
-                              <w:rPr>
-                                <w:sz w:val="14"/>
-                                <w:szCs w:val="14"/>
-                              </w:rPr>
-                              <w:t xml:space="preserve"> are the benefits/downsides of using larger templates/search windows?</w:t>
+                              <w:t>• What are the benefits/downsides of using larger templates/search windows?</w:t>
                             </w:r>
                           </w:p>
                           <w:p>
@@ -10771,54 +9718,22 @@
                                 <w:sz w:val="14"/>
                                 <w:szCs w:val="14"/>
                               </w:rPr>
-                              <w:t xml:space="preserve">• </w:t>
-                            </w:r>
-                            <w:proofErr w:type="gramStart"/>
-                            <w:r>
-                              <w:rPr>
-                                <w:sz w:val="14"/>
-                                <w:szCs w:val="14"/>
-                              </w:rPr>
-                              <w:t>If</w:t>
-                            </w:r>
-                            <w:proofErr w:type="gramEnd"/>
-                            <w:r>
-                              <w:rPr>
-                                <w:sz w:val="14"/>
-                                <w:szCs w:val="14"/>
-                              </w:rPr>
-                              <w:t xml:space="preserve"> we update the template as we track, what problems do we solve or create? </w:t>
-                            </w:r>
-                          </w:p>
-                          <w:p>
-                            <w:pPr>
-                              <w:rPr>
-                                <w:sz w:val="14"/>
-                                <w:szCs w:val="14"/>
-                              </w:rPr>
-                            </w:pPr>
-                            <w:r>
-                              <w:rPr>
-                                <w:sz w:val="14"/>
-                                <w:szCs w:val="14"/>
-                              </w:rPr>
-                              <w:t xml:space="preserve">• </w:t>
-                            </w:r>
-                            <w:proofErr w:type="gramStart"/>
-                            <w:r>
-                              <w:rPr>
-                                <w:sz w:val="14"/>
-                                <w:szCs w:val="14"/>
-                              </w:rPr>
-                              <w:t>How</w:t>
-                            </w:r>
-                            <w:proofErr w:type="gramEnd"/>
-                            <w:r>
-                              <w:rPr>
-                                <w:sz w:val="14"/>
-                                <w:szCs w:val="14"/>
-                              </w:rPr>
-                              <w:t xml:space="preserve"> could we benefit from using a constellation of smaller templates instead of one big one?</w:t>
+                              <w:t xml:space="preserve">• If we update the template as we track, what problems do we solve or create? </w:t>
+                            </w:r>
+                          </w:p>
+                          <w:p>
+                            <w:pPr>
+                              <w:rPr>
+                                <w:sz w:val="14"/>
+                                <w:szCs w:val="14"/>
+                              </w:rPr>
+                            </w:pPr>
+                            <w:r>
+                              <w:rPr>
+                                <w:sz w:val="14"/>
+                                <w:szCs w:val="14"/>
+                              </w:rPr>
+                              <w:t>• How could we benefit from using a constellation of smaller templates instead of one big one?</w:t>
                             </w:r>
                           </w:p>
                         </w:txbxContent>
@@ -11425,7 +10340,7 @@
                     </pic:cNvPicPr>
                   </pic:nvPicPr>
                   <pic:blipFill>
-                    <a:blip r:embed="rId17">
+                    <a:blip r:embed="rId23">
                       <a:extLst>
                         <a:ext uri="{28A0092B-C50C-407E-A947-70E740481C1C}">
                           <a14:useLocalDpi xmlns:a14="http://schemas.microsoft.com/office/drawing/2010/main" val="0"/>
@@ -11556,18 +10471,8 @@
                                 <w:sz w:val="14"/>
                                 <w:szCs w:val="14"/>
                               </w:rPr>
-                              <w:t>Horn-</w:t>
-                            </w:r>
-                            <w:proofErr w:type="spellStart"/>
-                            <w:r>
-                              <w:rPr>
-                                <w:b/>
-                                <w:sz w:val="14"/>
-                                <w:szCs w:val="14"/>
-                              </w:rPr>
-                              <w:t>Schunck</w:t>
-                            </w:r>
-                            <w:proofErr w:type="spellEnd"/>
+                              <w:t>Horn-Schunck</w:t>
+                            </w:r>
                             <w:r>
                               <w:rPr>
                                 <w:sz w:val="14"/>
@@ -11622,29 +10527,7 @@
                                 <w:szCs w:val="14"/>
                                 <w:shd w:val="clear" w:color="auto" w:fill="FFFFFF"/>
                               </w:rPr>
-                              <w:t xml:space="preserve">Constant brightness assumption, </w:t>
-                            </w:r>
-                            <w:proofErr w:type="spellStart"/>
-                            <w:r>
-                              <w:rPr>
-                                <w:rFonts w:eastAsia="Times New Roman" w:cs="Times New Roman"/>
-                                <w:color w:val="252525"/>
-                                <w:sz w:val="14"/>
-                                <w:szCs w:val="14"/>
-                                <w:shd w:val="clear" w:color="auto" w:fill="FFFFFF"/>
-                              </w:rPr>
-                              <w:t>Lambertian</w:t>
-                            </w:r>
-                            <w:proofErr w:type="spellEnd"/>
-                            <w:r>
-                              <w:rPr>
-                                <w:rFonts w:eastAsia="Times New Roman" w:cs="Times New Roman"/>
-                                <w:color w:val="252525"/>
-                                <w:sz w:val="14"/>
-                                <w:szCs w:val="14"/>
-                                <w:shd w:val="clear" w:color="auto" w:fill="FFFFFF"/>
-                              </w:rPr>
-                              <w:t xml:space="preserve"> surface and light doesn’t change</w:t>
+                              <w:t>Constant brightness assumption, Lambertian surface and light doesn’t change</w:t>
                             </w:r>
                           </w:p>
                           <w:p>
@@ -11689,32 +10572,7 @@
                                 <w:sz w:val="14"/>
                                 <w:szCs w:val="14"/>
                               </w:rPr>
-                              <w:t>– Each pixel has a flow vector (</w:t>
-                            </w:r>
-                            <w:proofErr w:type="spellStart"/>
-                            <w:r>
-                              <w:rPr>
-                                <w:sz w:val="14"/>
-                                <w:szCs w:val="14"/>
-                              </w:rPr>
-                              <w:t>u</w:t>
-                            </w:r>
-                            <w:proofErr w:type="gramStart"/>
-                            <w:r>
-                              <w:rPr>
-                                <w:sz w:val="14"/>
-                                <w:szCs w:val="14"/>
-                              </w:rPr>
-                              <w:t>,v</w:t>
-                            </w:r>
-                            <w:proofErr w:type="spellEnd"/>
-                            <w:proofErr w:type="gramEnd"/>
-                            <w:r>
-                              <w:rPr>
-                                <w:sz w:val="14"/>
-                                <w:szCs w:val="14"/>
-                              </w:rPr>
-                              <w:t>)</w:t>
+                              <w:t>– Each pixel has a flow vector (u,v)</w:t>
                             </w:r>
                           </w:p>
                           <w:p>
@@ -11791,7 +10649,7 @@
                                           </pic:cNvPicPr>
                                         </pic:nvPicPr>
                                         <pic:blipFill>
-                                          <a:blip r:embed="rId18">
+                                          <a:blip r:embed="rId24">
                                             <a:extLst>
                                               <a:ext uri="{28A0092B-C50C-407E-A947-70E740481C1C}">
                                                 <a14:useLocalDpi xmlns:a14="http://schemas.microsoft.com/office/drawing/2010/main" val="0"/>
@@ -11854,7 +10712,7 @@
                                           </pic:cNvPicPr>
                                         </pic:nvPicPr>
                                         <pic:blipFill>
-                                          <a:blip r:embed="rId19">
+                                          <a:blip r:embed="rId25">
                                             <a:extLst>
                                               <a:ext uri="{28A0092B-C50C-407E-A947-70E740481C1C}">
                                                 <a14:useLocalDpi xmlns:a14="http://schemas.microsoft.com/office/drawing/2010/main" val="0"/>
@@ -11928,32 +10786,7 @@
                                 <w:sz w:val="14"/>
                                 <w:szCs w:val="14"/>
                               </w:rPr>
-                              <w:t>– Each pixel has a flow vector (</w:t>
-                            </w:r>
-                            <w:proofErr w:type="spellStart"/>
-                            <w:r>
-                              <w:rPr>
-                                <w:sz w:val="14"/>
-                                <w:szCs w:val="14"/>
-                              </w:rPr>
-                              <w:t>u</w:t>
-                            </w:r>
-                            <w:proofErr w:type="gramStart"/>
-                            <w:r>
-                              <w:rPr>
-                                <w:sz w:val="14"/>
-                                <w:szCs w:val="14"/>
-                              </w:rPr>
-                              <w:t>,v</w:t>
-                            </w:r>
-                            <w:proofErr w:type="spellEnd"/>
-                            <w:proofErr w:type="gramEnd"/>
-                            <w:r>
-                              <w:rPr>
-                                <w:sz w:val="14"/>
-                                <w:szCs w:val="14"/>
-                              </w:rPr>
-                              <w:t>)</w:t>
+                              <w:t>– Each pixel has a flow vector (u,v)</w:t>
                             </w:r>
                           </w:p>
                           <w:p>
@@ -11999,23 +10832,7 @@
                                 <w:sz w:val="14"/>
                                 <w:szCs w:val="14"/>
                               </w:rPr>
-                              <w:t xml:space="preserve">– </w:t>
-                            </w:r>
-                            <w:proofErr w:type="gramStart"/>
-                            <w:r>
-                              <w:rPr>
-                                <w:sz w:val="14"/>
-                                <w:szCs w:val="14"/>
-                              </w:rPr>
-                              <w:t>error</w:t>
-                            </w:r>
-                            <w:proofErr w:type="gramEnd"/>
-                            <w:r>
-                              <w:rPr>
-                                <w:sz w:val="14"/>
-                                <w:szCs w:val="14"/>
-                              </w:rPr>
-                              <w:t xml:space="preserve"> function is defined</w:t>
+                              <w:t>– error function is defined</w:t>
                             </w:r>
                             <w:r>
                               <w:rPr>
@@ -12040,25 +10857,7 @@
                                 <w:sz w:val="14"/>
                                 <w:szCs w:val="14"/>
                               </w:rPr>
-                              <w:t xml:space="preserve">– </w:t>
-                            </w:r>
-                            <w:proofErr w:type="gramStart"/>
-                            <w:r>
-                              <w:rPr>
-                                <w:b/>
-                                <w:sz w:val="14"/>
-                                <w:szCs w:val="14"/>
-                              </w:rPr>
-                              <w:t>optical</w:t>
-                            </w:r>
-                            <w:proofErr w:type="gramEnd"/>
-                            <w:r>
-                              <w:rPr>
-                                <w:b/>
-                                <w:sz w:val="14"/>
-                                <w:szCs w:val="14"/>
-                              </w:rPr>
-                              <w:t xml:space="preserve"> flow at each pixel depends on flow at other pixels</w:t>
+                              <w:t>– optical flow at each pixel depends on flow at other pixels</w:t>
                             </w:r>
                           </w:p>
                         </w:txbxContent>
@@ -12337,7 +11136,7 @@
                                     </pic:cNvPicPr>
                                   </pic:nvPicPr>
                                   <pic:blipFill>
-                                    <a:blip r:embed="rId18">
+                                    <a:blip r:embed="rId26">
                                       <a:extLst>
                                         <a:ext uri="{28A0092B-C50C-407E-A947-70E740481C1C}">
                                           <a14:useLocalDpi xmlns:a14="http://schemas.microsoft.com/office/drawing/2010/main" val="0"/>
@@ -12400,7 +11199,7 @@
                                     </pic:cNvPicPr>
                                   </pic:nvPicPr>
                                   <pic:blipFill>
-                                    <a:blip r:embed="rId19">
+                                    <a:blip r:embed="rId27">
                                       <a:extLst>
                                         <a:ext uri="{28A0092B-C50C-407E-A947-70E740481C1C}">
                                           <a14:useLocalDpi xmlns:a14="http://schemas.microsoft.com/office/drawing/2010/main" val="0"/>
@@ -12731,23 +11530,7 @@
                                 <w:sz w:val="14"/>
                                 <w:szCs w:val="14"/>
                               </w:rPr>
-                              <w:t xml:space="preserve">-Compute the mean of observed pixels over time, running average, </w:t>
-                            </w:r>
-                            <w:proofErr w:type="gramStart"/>
-                            <w:r>
-                              <w:rPr>
-                                <w:sz w:val="14"/>
-                                <w:szCs w:val="14"/>
-                              </w:rPr>
-                              <w:t>“</w:t>
-                            </w:r>
-                            <w:proofErr w:type="gramEnd"/>
-                            <w:r>
-                              <w:rPr>
-                                <w:sz w:val="14"/>
-                                <w:szCs w:val="14"/>
-                              </w:rPr>
-                              <w:t>statistical model”, dynamically update to compensate for uninteresting changes</w:t>
+                              <w:t>-Compute the mean of observed pixels over time, running average, “statistical model”, dynamically update to compensate for uninteresting changes</w:t>
                             </w:r>
                             <w:r>
                               <w:t xml:space="preserve"> </w:t>
@@ -12778,7 +11561,7 @@
                                           </pic:cNvPicPr>
                                         </pic:nvPicPr>
                                         <pic:blipFill>
-                                          <a:blip r:embed="rId20">
+                                          <a:blip r:embed="rId28">
                                             <a:extLst>
                                               <a:ext uri="{28A0092B-C50C-407E-A947-70E740481C1C}">
                                                 <a14:useLocalDpi xmlns:a14="http://schemas.microsoft.com/office/drawing/2010/main" val="0"/>
@@ -12836,17 +11619,8 @@
                                 <w:sz w:val="14"/>
                                 <w:szCs w:val="14"/>
                               </w:rPr>
-                              <w:t xml:space="preserve"> </w:t>
-                            </w:r>
-                            <w:proofErr w:type="spellStart"/>
-                            <w:r>
-                              <w:rPr>
-                                <w:sz w:val="14"/>
-                                <w:szCs w:val="14"/>
-                              </w:rPr>
-                              <w:t>MoG</w:t>
-                            </w:r>
-                            <w:proofErr w:type="spellEnd"/>
+                              <w:t xml:space="preserve"> MoG</w:t>
+                            </w:r>
                           </w:p>
                         </w:txbxContent>
                       </wps:txbx>
@@ -12963,7 +11737,7 @@
                                     </pic:cNvPicPr>
                                   </pic:nvPicPr>
                                   <pic:blipFill>
-                                    <a:blip r:embed="rId20">
+                                    <a:blip r:embed="rId29">
                                       <a:extLst>
                                         <a:ext uri="{28A0092B-C50C-407E-A947-70E740481C1C}">
                                           <a14:useLocalDpi xmlns:a14="http://schemas.microsoft.com/office/drawing/2010/main" val="0"/>
@@ -13160,13 +11934,6 @@
       </w:pPr>
     </w:p>
     <w:p>
-      <w:pPr>
-        <w:rPr>
-          <w:rFonts w:ascii="Times New Roman" w:hAnsi="Times New Roman" w:cs="Times New Roman"/>
-          <w:sz w:val="20"/>
-          <w:szCs w:val="20"/>
-        </w:rPr>
-      </w:pPr>
       <w:r>
         <w:rPr>
           <w:noProof/>
@@ -13266,90 +12033,37 @@
                                 <w:sz w:val="14"/>
                                 <w:szCs w:val="14"/>
                               </w:rPr>
-                              <w:t xml:space="preserve">• </w:t>
-                            </w:r>
-                            <w:proofErr w:type="gramStart"/>
-                            <w:r>
-                              <w:rPr>
-                                <w:sz w:val="14"/>
-                                <w:szCs w:val="14"/>
-                              </w:rPr>
-                              <w:t>Given</w:t>
-                            </w:r>
-                            <w:proofErr w:type="gramEnd"/>
-                            <w:r>
-                              <w:rPr>
-                                <w:sz w:val="14"/>
-                                <w:szCs w:val="14"/>
-                              </w:rPr>
-                              <w:t xml:space="preserve"> 3</w:t>
-                            </w:r>
-                            <w:r>
-                              <w:rPr>
-                                <w:sz w:val="14"/>
-                                <w:szCs w:val="14"/>
-                              </w:rPr>
-                              <w:t>D objects, find their image coordinates</w:t>
-                            </w:r>
-                          </w:p>
-                          <w:p>
-                            <w:pPr>
-                              <w:rPr>
-                                <w:sz w:val="14"/>
-                                <w:szCs w:val="14"/>
-                              </w:rPr>
-                            </w:pPr>
-                            <w:r>
-                              <w:rPr>
-                                <w:sz w:val="14"/>
-                                <w:szCs w:val="14"/>
-                              </w:rPr>
-                              <w:t xml:space="preserve">• Given image points and </w:t>
-                            </w:r>
-                            <w:proofErr w:type="spellStart"/>
-                            <w:r>
-                              <w:rPr>
-                                <w:sz w:val="14"/>
-                                <w:szCs w:val="14"/>
-                              </w:rPr>
-                              <w:t>tiD</w:t>
-                            </w:r>
-                            <w:proofErr w:type="spellEnd"/>
-                            <w:r>
-                              <w:rPr>
-                                <w:sz w:val="14"/>
-                                <w:szCs w:val="14"/>
-                              </w:rPr>
-                              <w:t xml:space="preserve"> points, infer the pose of the camera</w:t>
-                            </w:r>
-                          </w:p>
-                          <w:p>
-                            <w:pPr>
-                              <w:rPr>
-                                <w:sz w:val="14"/>
-                                <w:szCs w:val="14"/>
-                              </w:rPr>
-                            </w:pPr>
-                            <w:r>
-                              <w:rPr>
-                                <w:sz w:val="14"/>
-                                <w:szCs w:val="14"/>
-                              </w:rPr>
-                              <w:t>• Given image coordinates and camera matrices for multiple cameras,</w:t>
-                            </w:r>
-                            <w:r>
-                              <w:rPr>
-                                <w:sz w:val="14"/>
-                                <w:szCs w:val="14"/>
-                              </w:rPr>
-                              <w:t xml:space="preserve"> reconstruct the 3</w:t>
-                            </w:r>
-                            <w:r>
-                              <w:rPr>
-                                <w:sz w:val="14"/>
-                                <w:szCs w:val="14"/>
-                              </w:rPr>
-                              <w:t>D point</w:t>
+                              <w:t>• Given 3D objects, find their image coordinates</w:t>
+                            </w:r>
+                          </w:p>
+                          <w:p>
+                            <w:pPr>
+                              <w:rPr>
+                                <w:sz w:val="14"/>
+                                <w:szCs w:val="14"/>
+                              </w:rPr>
+                            </w:pPr>
+                            <w:r>
+                              <w:rPr>
+                                <w:sz w:val="14"/>
+                                <w:szCs w:val="14"/>
+                              </w:rPr>
+                              <w:t>• Given image points and tiD points, infer the pose of the camera</w:t>
+                            </w:r>
+                          </w:p>
+                          <w:p>
+                            <w:pPr>
+                              <w:rPr>
+                                <w:sz w:val="14"/>
+                                <w:szCs w:val="14"/>
+                              </w:rPr>
+                            </w:pPr>
+                            <w:r>
+                              <w:rPr>
+                                <w:sz w:val="14"/>
+                                <w:szCs w:val="14"/>
+                              </w:rPr>
+                              <w:t>• Given image coordinates and camera matrices for multiple cameras, reconstruct the 3D point</w:t>
                             </w:r>
                           </w:p>
                           <w:p>
@@ -13598,7 +12312,7 @@
                     </pic:cNvPicPr>
                   </pic:nvPicPr>
                   <pic:blipFill>
-                    <a:blip r:embed="rId21">
+                    <a:blip r:embed="rId30">
                       <a:extLst>
                         <a:ext uri="{28A0092B-C50C-407E-A947-70E740481C1C}">
                           <a14:useLocalDpi xmlns:a14="http://schemas.microsoft.com/office/drawing/2010/main" val="0"/>
@@ -13678,7 +12392,7 @@
                     </pic:cNvPicPr>
                   </pic:nvPicPr>
                   <pic:blipFill>
-                    <a:blip r:embed="rId22">
+                    <a:blip r:embed="rId31">
                       <a:extLst>
                         <a:ext uri="{28A0092B-C50C-407E-A947-70E740481C1C}">
                           <a14:useLocalDpi xmlns:a14="http://schemas.microsoft.com/office/drawing/2010/main" val="0"/>
@@ -13720,7 +12434,6 @@
           </wp:anchor>
         </w:drawing>
       </w:r>
-      <w:bookmarkStart w:id="0" w:name="_GoBack"/>
       <w:r>
         <w:rPr>
           <w:noProof/>
@@ -13751,7 +12464,7 @@
                     </pic:cNvPicPr>
                   </pic:nvPicPr>
                   <pic:blipFill>
-                    <a:blip r:embed="rId23">
+                    <a:blip r:embed="rId32">
                       <a:extLst>
                         <a:ext uri="{28A0092B-C50C-407E-A947-70E740481C1C}">
                           <a14:useLocalDpi xmlns:a14="http://schemas.microsoft.com/office/drawing/2010/main" val="0"/>
@@ -13793,7 +12506,6 @@
           </wp:anchor>
         </w:drawing>
       </w:r>
-      <w:bookmarkEnd w:id="0"/>
       <w:r>
         <w:rPr>
           <w:noProof/>
@@ -13845,7 +12557,7 @@
                     </pic:cNvPicPr>
                   </pic:nvPicPr>
                   <pic:blipFill>
-                    <a:blip r:embed="rId24">
+                    <a:blip r:embed="rId33">
                       <a:extLst>
                         <a:ext uri="{28A0092B-C50C-407E-A947-70E740481C1C}">
                           <a14:useLocalDpi xmlns:a14="http://schemas.microsoft.com/office/drawing/2010/main" val="0"/>
@@ -13887,97 +12599,9 @@
           </wp:anchor>
         </w:drawing>
       </w:r>
-      <w:r>
-        <w:rPr>
-          <w:rFonts w:ascii="Times New Roman" w:hAnsi="Times New Roman" w:cs="Times New Roman"/>
-          <w:sz w:val="20"/>
-          <w:szCs w:val="20"/>
-        </w:rPr>
-        <w:br w:type="page"/>
-      </w:r>
+      <w:bookmarkStart w:id="0" w:name="_GoBack"/>
+      <w:bookmarkEnd w:id="0"/>
     </w:p>
-    <w:p>
-      <w:pPr>
-        <w:widowControl w:val="0"/>
-        <w:autoSpaceDE w:val="0"/>
-        <w:autoSpaceDN w:val="0"/>
-        <w:adjustRightInd w:val="0"/>
-        <w:rPr>
-          <w:rFonts w:ascii="Times New Roman" w:hAnsi="Times New Roman" w:cs="Times New Roman"/>
-          <w:sz w:val="20"/>
-          <w:szCs w:val="20"/>
-        </w:rPr>
-      </w:pPr>
-      <w:r>
-        <w:rPr>
-          <w:rFonts w:ascii="Times New Roman" w:hAnsi="Times New Roman" w:cs="Times New Roman"/>
-          <w:sz w:val="20"/>
-          <w:szCs w:val="20"/>
-        </w:rPr>
-        <w:t>_ Camera Geometry</w:t>
-      </w:r>
-    </w:p>
-    <w:p>
-      <w:pPr>
-        <w:widowControl w:val="0"/>
-        <w:autoSpaceDE w:val="0"/>
-        <w:autoSpaceDN w:val="0"/>
-        <w:adjustRightInd w:val="0"/>
-        <w:rPr>
-          <w:rFonts w:ascii="Times New Roman" w:hAnsi="Times New Roman" w:cs="Times New Roman"/>
-          <w:sz w:val="20"/>
-          <w:szCs w:val="20"/>
-        </w:rPr>
-      </w:pPr>
-      <w:r>
-        <w:rPr>
-          <w:rFonts w:ascii="Times New Roman" w:hAnsi="Times New Roman" w:cs="Times New Roman"/>
-          <w:sz w:val="20"/>
-          <w:szCs w:val="20"/>
-        </w:rPr>
-        <w:t xml:space="preserve"> _ </w:t>
-      </w:r>
-      <w:proofErr w:type="spellStart"/>
-      <w:r>
-        <w:rPr>
-          <w:rFonts w:ascii="Times New Roman" w:hAnsi="Times New Roman" w:cs="Times New Roman"/>
-          <w:sz w:val="20"/>
-          <w:szCs w:val="20"/>
-        </w:rPr>
-        <w:t>Epipolar</w:t>
-      </w:r>
-      <w:proofErr w:type="spellEnd"/>
-      <w:r>
-        <w:rPr>
-          <w:rFonts w:ascii="Times New Roman" w:hAnsi="Times New Roman" w:cs="Times New Roman"/>
-          <w:sz w:val="20"/>
-          <w:szCs w:val="20"/>
-        </w:rPr>
-        <w:t xml:space="preserve"> Geometry</w:t>
-      </w:r>
-    </w:p>
-    <w:p>
-      <w:pPr>
-        <w:widowControl w:val="0"/>
-        <w:autoSpaceDE w:val="0"/>
-        <w:autoSpaceDN w:val="0"/>
-        <w:adjustRightInd w:val="0"/>
-        <w:rPr>
-          <w:rFonts w:ascii="Times New Roman" w:hAnsi="Times New Roman" w:cs="Times New Roman"/>
-          <w:sz w:val="20"/>
-          <w:szCs w:val="20"/>
-        </w:rPr>
-      </w:pPr>
-      <w:r>
-        <w:rPr>
-          <w:rFonts w:ascii="Times New Roman" w:hAnsi="Times New Roman" w:cs="Times New Roman"/>
-          <w:sz w:val="20"/>
-          <w:szCs w:val="20"/>
-        </w:rPr>
-        <w:t xml:space="preserve"> _ Fourier Transform</w:t>
-      </w:r>
-    </w:p>
-    <w:p/>
     <w:p/>
     <w:sectPr>
       <w:pgSz w:w="12240" w:h="15840"/>

</xml_diff>